<commit_message>
Add Report for Code Q1
</commit_message>
<xml_diff>
--- a/Report.docx
+++ b/Report.docx
@@ -2422,7 +2422,6 @@
         <w:bidi/>
         <w:jc w:val="both"/>
         <w:rPr>
-          <w:rFonts w:hint="cs"/>
           <w:rtl/>
           <w:lang w:bidi="fa-IR"/>
         </w:rPr>
@@ -2478,15 +2477,13 @@
           <w:lang w:bidi="fa-IR"/>
         </w:rPr>
       </w:pPr>
-      <w:bookmarkStart w:id="0" w:name="_GoBack"/>
-      <w:bookmarkEnd w:id="0"/>
     </w:p>
     <w:p>
       <w:pPr>
         <w:bidi/>
         <w:jc w:val="both"/>
         <w:rPr>
-          <w:rFonts w:ascii="IRANSansX Bold" w:hAnsi="IRANSansX Bold" w:cs="IRANSansX Bold" w:hint="cs"/>
+          <w:rFonts w:ascii="IRANSansX Bold" w:hAnsi="IRANSansX Bold" w:cs="IRANSansX Bold"/>
           <w:color w:val="385623" w:themeColor="accent6" w:themeShade="80"/>
           <w:sz w:val="32"/>
           <w:szCs w:val="32"/>
@@ -2676,7 +2673,6 @@
         <w:bidi/>
         <w:jc w:val="both"/>
         <w:rPr>
-          <w:rFonts w:hint="cs"/>
           <w:rtl/>
           <w:lang w:bidi="fa-IR"/>
         </w:rPr>
@@ -2873,8 +2869,6 @@
         <w:bidi/>
         <w:jc w:val="both"/>
         <w:rPr>
-          <w:rFonts w:hint="cs"/>
-          <w:rtl/>
           <w:lang w:bidi="fa-IR"/>
         </w:rPr>
       </w:pPr>
@@ -2980,6 +2974,1990 @@
         </w:rPr>
         <w:t xml:space="preserve"> حداقل یک بار تبدیل به یک شده است. بدین ترتیب تمام شرایط برقرار خواهد بود و امکان ندارد این ورودی نمونه منفی شناخته شود.</w:t>
       </w:r>
+    </w:p>
+    <w:p>
+      <w:pPr>
+        <w:rPr>
+          <w:lang w:bidi="fa-IR"/>
+        </w:rPr>
+      </w:pPr>
+      <w:r>
+        <w:rPr>
+          <w:lang w:bidi="fa-IR"/>
+        </w:rPr>
+        <w:br w:type="page"/>
+      </w:r>
+    </w:p>
+    <w:p>
+      <w:pPr>
+        <w:bidi/>
+        <w:jc w:val="both"/>
+        <w:rPr>
+          <w:rFonts w:ascii="IRANSansX Bold" w:hAnsi="IRANSansX Bold" w:cs="IRANSansX Bold" w:hint="cs"/>
+          <w:color w:val="385623" w:themeColor="accent6" w:themeShade="80"/>
+          <w:sz w:val="36"/>
+          <w:szCs w:val="36"/>
+          <w:rtl/>
+          <w:lang w:bidi="fa-IR"/>
+        </w:rPr>
+      </w:pPr>
+      <w:r>
+        <w:rPr>
+          <w:rFonts w:ascii="IRANSansX Bold" w:hAnsi="IRANSansX Bold" w:cs="IRANSansX Bold" w:hint="cs"/>
+          <w:color w:val="385623" w:themeColor="accent6" w:themeShade="80"/>
+          <w:sz w:val="36"/>
+          <w:szCs w:val="36"/>
+          <w:rtl/>
+          <w:lang w:bidi="fa-IR"/>
+        </w:rPr>
+        <w:lastRenderedPageBreak/>
+        <w:t>بخش دوم: سوالات پیاده‌سازی</w:t>
+      </w:r>
+    </w:p>
+    <w:p>
+      <w:pPr>
+        <w:bidi/>
+        <w:jc w:val="both"/>
+        <w:rPr>
+          <w:rFonts w:ascii="IRANSansX Bold" w:hAnsi="IRANSansX Bold" w:cs="IRANSansX Bold"/>
+          <w:color w:val="385623" w:themeColor="accent6" w:themeShade="80"/>
+          <w:sz w:val="32"/>
+          <w:szCs w:val="32"/>
+          <w:rtl/>
+          <w:lang w:bidi="fa-IR"/>
+        </w:rPr>
+      </w:pPr>
+      <w:r>
+        <w:rPr>
+          <w:rFonts w:ascii="IRANSansX Bold" w:hAnsi="IRANSansX Bold" w:cs="IRANSansX Bold" w:hint="cs"/>
+          <w:color w:val="385623" w:themeColor="accent6" w:themeShade="80"/>
+          <w:sz w:val="32"/>
+          <w:szCs w:val="32"/>
+          <w:rtl/>
+          <w:lang w:bidi="fa-IR"/>
+        </w:rPr>
+        <w:t>سوال ۱</w:t>
+      </w:r>
+    </w:p>
+    <w:p>
+      <w:pPr>
+        <w:bidi/>
+        <w:jc w:val="both"/>
+        <w:rPr>
+          <w:rFonts w:hint="cs"/>
+          <w:rtl/>
+          <w:lang w:bidi="fa-IR"/>
+        </w:rPr>
+      </w:pPr>
+      <w:r>
+        <w:rPr>
+          <w:rFonts w:hint="cs"/>
+          <w:rtl/>
+          <w:lang w:bidi="fa-IR"/>
+        </w:rPr>
+        <w:t>الف</w:t>
+      </w:r>
+      <w:r>
+        <w:rPr>
+          <w:rFonts w:hint="cs"/>
+          <w:rtl/>
+          <w:lang w:bidi="fa-IR"/>
+        </w:rPr>
+        <w:t xml:space="preserve"> و ب) در جدول زیر موارد خواسته‌شده آورده شده است:</w:t>
+      </w:r>
+    </w:p>
+    <w:tbl>
+      <w:tblPr>
+        <w:tblStyle w:val="GridTable5Dark-Accent6"/>
+        <w:bidiVisual/>
+        <w:tblW w:w="0" w:type="auto"/>
+        <w:tblInd w:w="1053" w:type="dxa"/>
+        <w:tblLook w:val="04A0" w:firstRow="1" w:lastRow="0" w:firstColumn="1" w:lastColumn="0" w:noHBand="0" w:noVBand="1"/>
+      </w:tblPr>
+      <w:tblGrid>
+        <w:gridCol w:w="3628"/>
+        <w:gridCol w:w="3628"/>
+      </w:tblGrid>
+      <w:tr>
+        <w:trPr>
+          <w:cnfStyle w:val="100000000000" w:firstRow="1" w:lastRow="0" w:firstColumn="0" w:lastColumn="0" w:oddVBand="0" w:evenVBand="0" w:oddHBand="0" w:evenHBand="0" w:firstRowFirstColumn="0" w:firstRowLastColumn="0" w:lastRowFirstColumn="0" w:lastRowLastColumn="0"/>
+        </w:trPr>
+        <w:tc>
+          <w:tcPr>
+            <w:cnfStyle w:val="001000000000" w:firstRow="0" w:lastRow="0" w:firstColumn="1" w:lastColumn="0" w:oddVBand="0" w:evenVBand="0" w:oddHBand="0" w:evenHBand="0" w:firstRowFirstColumn="0" w:firstRowLastColumn="0" w:lastRowFirstColumn="0" w:lastRowLastColumn="0"/>
+            <w:tcW w:w="3628" w:type="dxa"/>
+            <w:vAlign w:val="center"/>
+          </w:tcPr>
+          <w:p>
+            <w:pPr>
+              <w:bidi/>
+              <w:jc w:val="center"/>
+              <w:rPr>
+                <w:rtl/>
+                <w:lang w:bidi="fa-IR"/>
+              </w:rPr>
+            </w:pPr>
+            <w:r>
+              <w:rPr>
+                <w:rFonts w:hint="cs"/>
+                <w:rtl/>
+                <w:lang w:bidi="fa-IR"/>
+              </w:rPr>
+              <w:t>بخش جریان</w:t>
+            </w:r>
+          </w:p>
+        </w:tc>
+        <w:tc>
+          <w:tcPr>
+            <w:tcW w:w="3628" w:type="dxa"/>
+            <w:vAlign w:val="center"/>
+          </w:tcPr>
+          <w:p>
+            <w:pPr>
+              <w:bidi/>
+              <w:jc w:val="center"/>
+              <w:cnfStyle w:val="100000000000" w:firstRow="1" w:lastRow="0" w:firstColumn="0" w:lastColumn="0" w:oddVBand="0" w:evenVBand="0" w:oddHBand="0" w:evenHBand="0" w:firstRowFirstColumn="0" w:firstRowLastColumn="0" w:lastRowFirstColumn="0" w:lastRowLastColumn="0"/>
+              <w:rPr>
+                <w:rtl/>
+                <w:lang w:bidi="fa-IR"/>
+              </w:rPr>
+            </w:pPr>
+            <w:r>
+              <w:rPr>
+                <w:rFonts w:hint="cs"/>
+                <w:rtl/>
+                <w:lang w:bidi="fa-IR"/>
+              </w:rPr>
+              <w:t>تعداد بیت‌های یک</w:t>
+            </w:r>
+          </w:p>
+        </w:tc>
+      </w:tr>
+      <w:tr>
+        <w:trPr>
+          <w:cnfStyle w:val="000000100000" w:firstRow="0" w:lastRow="0" w:firstColumn="0" w:lastColumn="0" w:oddVBand="0" w:evenVBand="0" w:oddHBand="1" w:evenHBand="0" w:firstRowFirstColumn="0" w:firstRowLastColumn="0" w:lastRowFirstColumn="0" w:lastRowLastColumn="0"/>
+        </w:trPr>
+        <w:tc>
+          <w:tcPr>
+            <w:cnfStyle w:val="001000000000" w:firstRow="0" w:lastRow="0" w:firstColumn="1" w:lastColumn="0" w:oddVBand="0" w:evenVBand="0" w:oddHBand="0" w:evenHBand="0" w:firstRowFirstColumn="0" w:firstRowLastColumn="0" w:lastRowFirstColumn="0" w:lastRowLastColumn="0"/>
+            <w:tcW w:w="3628" w:type="dxa"/>
+            <w:vAlign w:val="center"/>
+          </w:tcPr>
+          <w:p>
+            <w:pPr>
+              <w:bidi/>
+              <w:jc w:val="center"/>
+              <w:rPr>
+                <w:rtl/>
+                <w:lang w:bidi="fa-IR"/>
+              </w:rPr>
+            </w:pPr>
+            <w:r>
+              <w:rPr>
+                <w:rFonts w:hint="cs"/>
+                <w:rtl/>
+                <w:lang w:bidi="fa-IR"/>
+              </w:rPr>
+              <w:t>۱۰۰۰ بیت آخر</w:t>
+            </w:r>
+          </w:p>
+        </w:tc>
+        <w:tc>
+          <w:tcPr>
+            <w:tcW w:w="3628" w:type="dxa"/>
+            <w:vAlign w:val="center"/>
+          </w:tcPr>
+          <w:p>
+            <w:pPr>
+              <w:bidi/>
+              <w:jc w:val="center"/>
+              <w:cnfStyle w:val="000000100000" w:firstRow="0" w:lastRow="0" w:firstColumn="0" w:lastColumn="0" w:oddVBand="0" w:evenVBand="0" w:oddHBand="1" w:evenHBand="0" w:firstRowFirstColumn="0" w:firstRowLastColumn="0" w:lastRowFirstColumn="0" w:lastRowLastColumn="0"/>
+              <w:rPr>
+                <w:rtl/>
+                <w:lang w:bidi="fa-IR"/>
+              </w:rPr>
+            </w:pPr>
+            <w:r>
+              <w:rPr>
+                <w:rFonts w:hint="cs"/>
+                <w:rtl/>
+                <w:lang w:bidi="fa-IR"/>
+              </w:rPr>
+              <w:t>391</w:t>
+            </w:r>
+          </w:p>
+        </w:tc>
+      </w:tr>
+      <w:tr>
+        <w:tc>
+          <w:tcPr>
+            <w:cnfStyle w:val="001000000000" w:firstRow="0" w:lastRow="0" w:firstColumn="1" w:lastColumn="0" w:oddVBand="0" w:evenVBand="0" w:oddHBand="0" w:evenHBand="0" w:firstRowFirstColumn="0" w:firstRowLastColumn="0" w:lastRowFirstColumn="0" w:lastRowLastColumn="0"/>
+            <w:tcW w:w="3628" w:type="dxa"/>
+            <w:vAlign w:val="center"/>
+          </w:tcPr>
+          <w:p>
+            <w:pPr>
+              <w:bidi/>
+              <w:jc w:val="center"/>
+              <w:rPr>
+                <w:rtl/>
+                <w:lang w:bidi="fa-IR"/>
+              </w:rPr>
+            </w:pPr>
+            <w:r>
+              <w:rPr>
+                <w:rFonts w:hint="cs"/>
+                <w:rtl/>
+                <w:lang w:bidi="fa-IR"/>
+              </w:rPr>
+              <w:t>500 بیت آخر</w:t>
+            </w:r>
+          </w:p>
+        </w:tc>
+        <w:tc>
+          <w:tcPr>
+            <w:tcW w:w="3628" w:type="dxa"/>
+            <w:vAlign w:val="center"/>
+          </w:tcPr>
+          <w:p>
+            <w:pPr>
+              <w:bidi/>
+              <w:jc w:val="center"/>
+              <w:cnfStyle w:val="000000000000" w:firstRow="0" w:lastRow="0" w:firstColumn="0" w:lastColumn="0" w:oddVBand="0" w:evenVBand="0" w:oddHBand="0" w:evenHBand="0" w:firstRowFirstColumn="0" w:firstRowLastColumn="0" w:lastRowFirstColumn="0" w:lastRowLastColumn="0"/>
+              <w:rPr>
+                <w:rtl/>
+                <w:lang w:bidi="fa-IR"/>
+              </w:rPr>
+            </w:pPr>
+            <w:r>
+              <w:rPr>
+                <w:rFonts w:hint="cs"/>
+                <w:rtl/>
+                <w:lang w:bidi="fa-IR"/>
+              </w:rPr>
+              <w:t>201</w:t>
+            </w:r>
+          </w:p>
+        </w:tc>
+      </w:tr>
+      <w:tr>
+        <w:trPr>
+          <w:cnfStyle w:val="000000100000" w:firstRow="0" w:lastRow="0" w:firstColumn="0" w:lastColumn="0" w:oddVBand="0" w:evenVBand="0" w:oddHBand="1" w:evenHBand="0" w:firstRowFirstColumn="0" w:firstRowLastColumn="0" w:lastRowFirstColumn="0" w:lastRowLastColumn="0"/>
+        </w:trPr>
+        <w:tc>
+          <w:tcPr>
+            <w:cnfStyle w:val="001000000000" w:firstRow="0" w:lastRow="0" w:firstColumn="1" w:lastColumn="0" w:oddVBand="0" w:evenVBand="0" w:oddHBand="0" w:evenHBand="0" w:firstRowFirstColumn="0" w:firstRowLastColumn="0" w:lastRowFirstColumn="0" w:lastRowLastColumn="0"/>
+            <w:tcW w:w="3628" w:type="dxa"/>
+            <w:vAlign w:val="center"/>
+          </w:tcPr>
+          <w:p>
+            <w:pPr>
+              <w:bidi/>
+              <w:jc w:val="center"/>
+              <w:rPr>
+                <w:rtl/>
+                <w:lang w:bidi="fa-IR"/>
+              </w:rPr>
+            </w:pPr>
+            <w:r>
+              <w:rPr>
+                <w:rFonts w:hint="cs"/>
+                <w:rtl/>
+                <w:lang w:bidi="fa-IR"/>
+              </w:rPr>
+              <w:t>200 بیت آخر</w:t>
+            </w:r>
+          </w:p>
+        </w:tc>
+        <w:tc>
+          <w:tcPr>
+            <w:tcW w:w="3628" w:type="dxa"/>
+            <w:vAlign w:val="center"/>
+          </w:tcPr>
+          <w:p>
+            <w:pPr>
+              <w:bidi/>
+              <w:jc w:val="center"/>
+              <w:cnfStyle w:val="000000100000" w:firstRow="0" w:lastRow="0" w:firstColumn="0" w:lastColumn="0" w:oddVBand="0" w:evenVBand="0" w:oddHBand="1" w:evenHBand="0" w:firstRowFirstColumn="0" w:firstRowLastColumn="0" w:lastRowFirstColumn="0" w:lastRowLastColumn="0"/>
+              <w:rPr>
+                <w:rtl/>
+                <w:lang w:bidi="fa-IR"/>
+              </w:rPr>
+            </w:pPr>
+            <w:r>
+              <w:rPr>
+                <w:rFonts w:hint="cs"/>
+                <w:rtl/>
+                <w:lang w:bidi="fa-IR"/>
+              </w:rPr>
+              <w:t>90</w:t>
+            </w:r>
+          </w:p>
+        </w:tc>
+      </w:tr>
+    </w:tbl>
+    <w:p>
+      <w:pPr>
+        <w:bidi/>
+        <w:jc w:val="both"/>
+        <w:rPr>
+          <w:rtl/>
+          <w:lang w:bidi="fa-IR"/>
+        </w:rPr>
+      </w:pPr>
+    </w:p>
+    <w:p>
+      <w:pPr>
+        <w:bidi/>
+        <w:jc w:val="both"/>
+        <w:rPr>
+          <w:rFonts w:hint="cs"/>
+          <w:rtl/>
+          <w:lang w:bidi="fa-IR"/>
+        </w:rPr>
+      </w:pPr>
+      <w:r>
+        <w:rPr>
+          <w:rFonts w:hint="cs"/>
+          <w:rtl/>
+          <w:lang w:bidi="fa-IR"/>
+        </w:rPr>
+        <w:t xml:space="preserve"> </w:t>
+      </w:r>
+      <w:r>
+        <w:rPr>
+          <w:rFonts w:hint="cs"/>
+          <w:rtl/>
+          <w:lang w:bidi="fa-IR"/>
+        </w:rPr>
+        <w:t>ج)</w:t>
+      </w:r>
+      <w:r>
+        <w:rPr>
+          <w:rFonts w:hint="cs"/>
+          <w:rtl/>
+          <w:lang w:bidi="fa-IR"/>
+        </w:rPr>
+        <w:t xml:space="preserve"> ابتدا مجموعه‌داده ارائه‌شده در سوال را درنظر گرفتم</w:t>
+      </w:r>
+      <w:r>
+        <w:rPr>
+          <w:rFonts w:hint="cs"/>
+          <w:rtl/>
+          <w:lang w:bidi="fa-IR"/>
+        </w:rPr>
+        <w:t>. سه پارامتر را برای ارزیابی و تحلیل درنظر گرفتم: زمان مورد نیاز برای پردازش یک بیت از داده موقع خوانده جریان، زمان مورد نیاز برای پیش‌بینی یا شمارش تعداد بیت‌های یک موجود در پنجره در انتهای جریان</w:t>
+      </w:r>
+      <w:r>
+        <w:rPr>
+          <w:rFonts w:hint="cs"/>
+          <w:rtl/>
+          <w:lang w:bidi="fa-IR"/>
+        </w:rPr>
+        <w:t xml:space="preserve"> و</w:t>
+      </w:r>
+      <w:r>
+        <w:rPr>
+          <w:rFonts w:hint="cs"/>
+          <w:rtl/>
+          <w:lang w:bidi="fa-IR"/>
+        </w:rPr>
+        <w:t xml:space="preserve"> تعداد بیت پیش‌بینی‌شده یا شمارش‌شده.</w:t>
+      </w:r>
+      <w:r>
+        <w:rPr>
+          <w:rFonts w:hint="cs"/>
+          <w:rtl/>
+          <w:lang w:bidi="fa-IR"/>
+        </w:rPr>
+        <w:t xml:space="preserve"> نتایج موجود در جدول زیر حاصل شد:</w:t>
+      </w:r>
+    </w:p>
+    <w:tbl>
+      <w:tblPr>
+        <w:tblStyle w:val="GridTable5Dark-Accent6"/>
+        <w:bidiVisual/>
+        <w:tblW w:w="0" w:type="auto"/>
+        <w:tblInd w:w="15" w:type="dxa"/>
+        <w:tblLook w:val="04A0" w:firstRow="1" w:lastRow="0" w:firstColumn="1" w:lastColumn="0" w:noHBand="0" w:noVBand="1"/>
+      </w:tblPr>
+      <w:tblGrid>
+        <w:gridCol w:w="1557"/>
+        <w:gridCol w:w="2401"/>
+        <w:gridCol w:w="2829"/>
+        <w:gridCol w:w="2548"/>
+      </w:tblGrid>
+      <w:tr>
+        <w:trPr>
+          <w:cnfStyle w:val="100000000000" w:firstRow="1" w:lastRow="0" w:firstColumn="0" w:lastColumn="0" w:oddVBand="0" w:evenVBand="0" w:oddHBand="0" w:evenHBand="0" w:firstRowFirstColumn="0" w:firstRowLastColumn="0" w:lastRowFirstColumn="0" w:lastRowLastColumn="0"/>
+        </w:trPr>
+        <w:tc>
+          <w:tcPr>
+            <w:cnfStyle w:val="001000000000" w:firstRow="0" w:lastRow="0" w:firstColumn="1" w:lastColumn="0" w:oddVBand="0" w:evenVBand="0" w:oddHBand="0" w:evenHBand="0" w:firstRowFirstColumn="0" w:firstRowLastColumn="0" w:lastRowFirstColumn="0" w:lastRowLastColumn="0"/>
+            <w:tcW w:w="1558" w:type="dxa"/>
+            <w:vAlign w:val="center"/>
+          </w:tcPr>
+          <w:p>
+            <w:pPr>
+              <w:bidi/>
+              <w:jc w:val="center"/>
+              <w:rPr>
+                <w:rFonts w:hint="cs"/>
+                <w:rtl/>
+                <w:lang w:bidi="fa-IR"/>
+              </w:rPr>
+            </w:pPr>
+          </w:p>
+        </w:tc>
+        <w:tc>
+          <w:tcPr>
+            <w:tcW w:w="2402" w:type="dxa"/>
+            <w:vAlign w:val="center"/>
+          </w:tcPr>
+          <w:p>
+            <w:pPr>
+              <w:bidi/>
+              <w:jc w:val="center"/>
+              <w:cnfStyle w:val="100000000000" w:firstRow="1" w:lastRow="0" w:firstColumn="0" w:lastColumn="0" w:oddVBand="0" w:evenVBand="0" w:oddHBand="0" w:evenHBand="0" w:firstRowFirstColumn="0" w:firstRowLastColumn="0" w:lastRowFirstColumn="0" w:lastRowLastColumn="0"/>
+              <w:rPr>
+                <w:rFonts w:hint="cs"/>
+                <w:rtl/>
+                <w:lang w:bidi="fa-IR"/>
+              </w:rPr>
+            </w:pPr>
+            <w:r>
+              <w:rPr>
+                <w:rFonts w:hint="cs"/>
+                <w:rtl/>
+                <w:lang w:bidi="fa-IR"/>
+              </w:rPr>
+              <w:t>زمان خواندن (</w:t>
+            </w:r>
+            <w:r>
+              <w:rPr>
+                <w:lang w:bidi="fa-IR"/>
+              </w:rPr>
+              <w:t>µ</w:t>
+            </w:r>
+            <w:r>
+              <w:rPr>
+                <w:lang w:bidi="fa-IR"/>
+              </w:rPr>
+              <w:t>s</w:t>
+            </w:r>
+            <w:r>
+              <w:rPr>
+                <w:rFonts w:hint="cs"/>
+                <w:rtl/>
+                <w:lang w:bidi="fa-IR"/>
+              </w:rPr>
+              <w:t>)</w:t>
+            </w:r>
+          </w:p>
+        </w:tc>
+        <w:tc>
+          <w:tcPr>
+            <w:tcW w:w="2830" w:type="dxa"/>
+            <w:vAlign w:val="center"/>
+          </w:tcPr>
+          <w:p>
+            <w:pPr>
+              <w:bidi/>
+              <w:jc w:val="center"/>
+              <w:cnfStyle w:val="100000000000" w:firstRow="1" w:lastRow="0" w:firstColumn="0" w:lastColumn="0" w:oddVBand="0" w:evenVBand="0" w:oddHBand="0" w:evenHBand="0" w:firstRowFirstColumn="0" w:firstRowLastColumn="0" w:lastRowFirstColumn="0" w:lastRowLastColumn="0"/>
+              <w:rPr>
+                <w:rFonts w:hint="cs"/>
+                <w:rtl/>
+                <w:lang w:bidi="fa-IR"/>
+              </w:rPr>
+            </w:pPr>
+            <w:r>
+              <w:rPr>
+                <w:rFonts w:hint="cs"/>
+                <w:rtl/>
+                <w:lang w:bidi="fa-IR"/>
+              </w:rPr>
+              <w:t>زمان پیش‌بینی (</w:t>
+            </w:r>
+            <w:proofErr w:type="spellStart"/>
+            <w:r>
+              <w:rPr>
+                <w:lang w:bidi="fa-IR"/>
+              </w:rPr>
+              <w:t>ms</w:t>
+            </w:r>
+            <w:proofErr w:type="spellEnd"/>
+            <w:r>
+              <w:rPr>
+                <w:rFonts w:hint="cs"/>
+                <w:rtl/>
+                <w:lang w:bidi="fa-IR"/>
+              </w:rPr>
+              <w:t>)</w:t>
+            </w:r>
+          </w:p>
+        </w:tc>
+        <w:tc>
+          <w:tcPr>
+            <w:tcW w:w="2550" w:type="dxa"/>
+            <w:vAlign w:val="center"/>
+          </w:tcPr>
+          <w:p>
+            <w:pPr>
+              <w:bidi/>
+              <w:jc w:val="center"/>
+              <w:cnfStyle w:val="100000000000" w:firstRow="1" w:lastRow="0" w:firstColumn="0" w:lastColumn="0" w:oddVBand="0" w:evenVBand="0" w:oddHBand="0" w:evenHBand="0" w:firstRowFirstColumn="0" w:firstRowLastColumn="0" w:lastRowFirstColumn="0" w:lastRowLastColumn="0"/>
+              <w:rPr>
+                <w:rFonts w:hint="cs"/>
+                <w:rtl/>
+                <w:lang w:bidi="fa-IR"/>
+              </w:rPr>
+            </w:pPr>
+            <w:r>
+              <w:rPr>
+                <w:rFonts w:hint="cs"/>
+                <w:rtl/>
+                <w:lang w:bidi="fa-IR"/>
+              </w:rPr>
+              <w:t>تعداد بیت یک</w:t>
+            </w:r>
+          </w:p>
+        </w:tc>
+      </w:tr>
+      <w:tr>
+        <w:trPr>
+          <w:cnfStyle w:val="000000100000" w:firstRow="0" w:lastRow="0" w:firstColumn="0" w:lastColumn="0" w:oddVBand="0" w:evenVBand="0" w:oddHBand="1" w:evenHBand="0" w:firstRowFirstColumn="0" w:firstRowLastColumn="0" w:lastRowFirstColumn="0" w:lastRowLastColumn="0"/>
+        </w:trPr>
+        <w:tc>
+          <w:tcPr>
+            <w:cnfStyle w:val="001000000000" w:firstRow="0" w:lastRow="0" w:firstColumn="1" w:lastColumn="0" w:oddVBand="0" w:evenVBand="0" w:oddHBand="0" w:evenHBand="0" w:firstRowFirstColumn="0" w:firstRowLastColumn="0" w:lastRowFirstColumn="0" w:lastRowLastColumn="0"/>
+            <w:tcW w:w="1558" w:type="dxa"/>
+            <w:vAlign w:val="center"/>
+          </w:tcPr>
+          <w:p>
+            <w:pPr>
+              <w:bidi/>
+              <w:jc w:val="center"/>
+              <w:rPr>
+                <w:lang w:bidi="fa-IR"/>
+              </w:rPr>
+            </w:pPr>
+            <w:r>
+              <w:rPr>
+                <w:lang w:bidi="fa-IR"/>
+              </w:rPr>
+              <w:t>DGIM</w:t>
+            </w:r>
+          </w:p>
+        </w:tc>
+        <w:tc>
+          <w:tcPr>
+            <w:tcW w:w="2402" w:type="dxa"/>
+            <w:vAlign w:val="center"/>
+          </w:tcPr>
+          <w:p>
+            <w:pPr>
+              <w:bidi/>
+              <w:jc w:val="center"/>
+              <w:cnfStyle w:val="000000100000" w:firstRow="0" w:lastRow="0" w:firstColumn="0" w:lastColumn="0" w:oddVBand="0" w:evenVBand="0" w:oddHBand="1" w:evenHBand="0" w:firstRowFirstColumn="0" w:firstRowLastColumn="0" w:lastRowFirstColumn="0" w:lastRowLastColumn="0"/>
+              <w:rPr>
+                <w:rFonts w:hint="cs"/>
+                <w:rtl/>
+                <w:lang w:bidi="fa-IR"/>
+              </w:rPr>
+            </w:pPr>
+            <w:r>
+              <w:rPr>
+                <w:rFonts w:hint="cs"/>
+                <w:rtl/>
+                <w:lang w:bidi="fa-IR"/>
+              </w:rPr>
+              <w:t>2.803</w:t>
+            </w:r>
+          </w:p>
+        </w:tc>
+        <w:tc>
+          <w:tcPr>
+            <w:tcW w:w="2830" w:type="dxa"/>
+            <w:vAlign w:val="center"/>
+          </w:tcPr>
+          <w:p>
+            <w:pPr>
+              <w:bidi/>
+              <w:jc w:val="center"/>
+              <w:cnfStyle w:val="000000100000" w:firstRow="0" w:lastRow="0" w:firstColumn="0" w:lastColumn="0" w:oddVBand="0" w:evenVBand="0" w:oddHBand="1" w:evenHBand="0" w:firstRowFirstColumn="0" w:firstRowLastColumn="0" w:lastRowFirstColumn="0" w:lastRowLastColumn="0"/>
+              <w:rPr>
+                <w:rFonts w:hint="cs"/>
+                <w:rtl/>
+                <w:lang w:bidi="fa-IR"/>
+              </w:rPr>
+            </w:pPr>
+            <w:r>
+              <w:rPr>
+                <w:rFonts w:hint="cs"/>
+                <w:rtl/>
+                <w:lang w:bidi="fa-IR"/>
+              </w:rPr>
+              <w:t>0.046</w:t>
+            </w:r>
+          </w:p>
+        </w:tc>
+        <w:tc>
+          <w:tcPr>
+            <w:tcW w:w="2550" w:type="dxa"/>
+            <w:vAlign w:val="center"/>
+          </w:tcPr>
+          <w:p>
+            <w:pPr>
+              <w:bidi/>
+              <w:jc w:val="center"/>
+              <w:cnfStyle w:val="000000100000" w:firstRow="0" w:lastRow="0" w:firstColumn="0" w:lastColumn="0" w:oddVBand="0" w:evenVBand="0" w:oddHBand="1" w:evenHBand="0" w:firstRowFirstColumn="0" w:firstRowLastColumn="0" w:lastRowFirstColumn="0" w:lastRowLastColumn="0"/>
+              <w:rPr>
+                <w:rFonts w:hint="cs"/>
+                <w:rtl/>
+                <w:lang w:bidi="fa-IR"/>
+              </w:rPr>
+            </w:pPr>
+            <w:r>
+              <w:rPr>
+                <w:rFonts w:hint="cs"/>
+                <w:rtl/>
+                <w:lang w:bidi="fa-IR"/>
+              </w:rPr>
+              <w:t>508</w:t>
+            </w:r>
+          </w:p>
+        </w:tc>
+      </w:tr>
+      <w:tr>
+        <w:tc>
+          <w:tcPr>
+            <w:cnfStyle w:val="001000000000" w:firstRow="0" w:lastRow="0" w:firstColumn="1" w:lastColumn="0" w:oddVBand="0" w:evenVBand="0" w:oddHBand="0" w:evenHBand="0" w:firstRowFirstColumn="0" w:firstRowLastColumn="0" w:lastRowFirstColumn="0" w:lastRowLastColumn="0"/>
+            <w:tcW w:w="1558" w:type="dxa"/>
+            <w:vAlign w:val="center"/>
+          </w:tcPr>
+          <w:p>
+            <w:pPr>
+              <w:bidi/>
+              <w:jc w:val="center"/>
+              <w:rPr>
+                <w:rFonts w:hint="cs"/>
+                <w:lang w:bidi="fa-IR"/>
+              </w:rPr>
+            </w:pPr>
+            <w:r>
+              <w:rPr>
+                <w:rFonts w:hint="cs"/>
+                <w:rtl/>
+                <w:lang w:bidi="fa-IR"/>
+              </w:rPr>
+              <w:t>دقیق</w:t>
+            </w:r>
+          </w:p>
+        </w:tc>
+        <w:tc>
+          <w:tcPr>
+            <w:tcW w:w="2402" w:type="dxa"/>
+            <w:vAlign w:val="center"/>
+          </w:tcPr>
+          <w:p>
+            <w:pPr>
+              <w:bidi/>
+              <w:jc w:val="center"/>
+              <w:cnfStyle w:val="000000000000" w:firstRow="0" w:lastRow="0" w:firstColumn="0" w:lastColumn="0" w:oddVBand="0" w:evenVBand="0" w:oddHBand="0" w:evenHBand="0" w:firstRowFirstColumn="0" w:firstRowLastColumn="0" w:lastRowFirstColumn="0" w:lastRowLastColumn="0"/>
+              <w:rPr>
+                <w:lang w:bidi="fa-IR"/>
+              </w:rPr>
+            </w:pPr>
+            <w:r>
+              <w:rPr>
+                <w:rFonts w:hint="cs"/>
+                <w:rtl/>
+                <w:lang w:bidi="fa-IR"/>
+              </w:rPr>
+              <w:t>0.477</w:t>
+            </w:r>
+          </w:p>
+        </w:tc>
+        <w:tc>
+          <w:tcPr>
+            <w:tcW w:w="2830" w:type="dxa"/>
+            <w:vAlign w:val="center"/>
+          </w:tcPr>
+          <w:p>
+            <w:pPr>
+              <w:bidi/>
+              <w:jc w:val="center"/>
+              <w:cnfStyle w:val="000000000000" w:firstRow="0" w:lastRow="0" w:firstColumn="0" w:lastColumn="0" w:oddVBand="0" w:evenVBand="0" w:oddHBand="0" w:evenHBand="0" w:firstRowFirstColumn="0" w:firstRowLastColumn="0" w:lastRowFirstColumn="0" w:lastRowLastColumn="0"/>
+              <w:rPr>
+                <w:rFonts w:hint="cs"/>
+                <w:rtl/>
+                <w:lang w:bidi="fa-IR"/>
+              </w:rPr>
+            </w:pPr>
+            <w:r>
+              <w:rPr>
+                <w:rFonts w:hint="cs"/>
+                <w:rtl/>
+                <w:lang w:bidi="fa-IR"/>
+              </w:rPr>
+              <w:t>0.156</w:t>
+            </w:r>
+          </w:p>
+        </w:tc>
+        <w:tc>
+          <w:tcPr>
+            <w:tcW w:w="2550" w:type="dxa"/>
+            <w:vAlign w:val="center"/>
+          </w:tcPr>
+          <w:p>
+            <w:pPr>
+              <w:bidi/>
+              <w:jc w:val="center"/>
+              <w:cnfStyle w:val="000000000000" w:firstRow="0" w:lastRow="0" w:firstColumn="0" w:lastColumn="0" w:oddVBand="0" w:evenVBand="0" w:oddHBand="0" w:evenHBand="0" w:firstRowFirstColumn="0" w:firstRowLastColumn="0" w:lastRowFirstColumn="0" w:lastRowLastColumn="0"/>
+              <w:rPr>
+                <w:rFonts w:hint="cs"/>
+                <w:rtl/>
+                <w:lang w:bidi="fa-IR"/>
+              </w:rPr>
+            </w:pPr>
+            <w:r>
+              <w:rPr>
+                <w:rFonts w:hint="cs"/>
+                <w:rtl/>
+                <w:lang w:bidi="fa-IR"/>
+              </w:rPr>
+              <w:t>391</w:t>
+            </w:r>
+          </w:p>
+        </w:tc>
+      </w:tr>
+    </w:tbl>
+    <w:p>
+      <w:pPr>
+        <w:bidi/>
+        <w:jc w:val="both"/>
+        <w:rPr>
+          <w:rtl/>
+          <w:lang w:bidi="fa-IR"/>
+        </w:rPr>
+      </w:pPr>
+    </w:p>
+    <w:p>
+      <w:pPr>
+        <w:bidi/>
+        <w:jc w:val="both"/>
+        <w:rPr>
+          <w:rtl/>
+          <w:lang w:bidi="fa-IR"/>
+        </w:rPr>
+      </w:pPr>
+      <w:r>
+        <w:rPr>
+          <w:rFonts w:hint="cs"/>
+          <w:rtl/>
+          <w:lang w:bidi="fa-IR"/>
+        </w:rPr>
+        <w:t xml:space="preserve">همانطور که از نتایج بر می‌آید، </w:t>
+      </w:r>
+      <w:r>
+        <w:rPr>
+          <w:lang w:bidi="fa-IR"/>
+        </w:rPr>
+        <w:t>DGIM</w:t>
+      </w:r>
+      <w:r>
+        <w:rPr>
+          <w:rFonts w:hint="cs"/>
+          <w:rtl/>
+          <w:lang w:bidi="fa-IR"/>
+        </w:rPr>
+        <w:t xml:space="preserve"> نیاز به 5.8 برابر زمان برای خواندن یک بیت نیاز دارد ولی در زمان پیش‌بینی می‌تواند با 0.29 برابر زمان شمارش دقیق پیش‌بینی انجام دهد. پیش‌بینی انجام‌شده برای مجموعه‌داده موجود و برای لحظه آخر جریان نزدیک به 30٪ خطا دارد.</w:t>
+      </w:r>
+    </w:p>
+    <w:p>
+      <w:pPr>
+        <w:bidi/>
+        <w:jc w:val="both"/>
+        <w:rPr>
+          <w:rFonts w:hint="cs"/>
+          <w:rtl/>
+          <w:lang w:bidi="fa-IR"/>
+        </w:rPr>
+      </w:pPr>
+      <w:r>
+        <w:rPr>
+          <w:rFonts w:hint="cs"/>
+          <w:rtl/>
+          <w:lang w:bidi="fa-IR"/>
+        </w:rPr>
+        <w:t>باتوجه به اینکه جریان‌داده داده‌شده و اندازه پنجره هر دو کوچک هستند، من سه مجموعه‌داده دیگر با یک میلیون بیت و اندازه پنجره صد هزار در نظر گرفتم.</w:t>
+      </w:r>
+      <w:r>
+        <w:rPr>
+          <w:rFonts w:hint="cs"/>
+          <w:rtl/>
+          <w:lang w:bidi="fa-IR"/>
+        </w:rPr>
+        <w:t xml:space="preserve"> بدین ترتیب می‌توان ارزیابی از میزان مقیاس‌پذیری </w:t>
+      </w:r>
+      <w:r>
+        <w:rPr>
+          <w:lang w:bidi="fa-IR"/>
+        </w:rPr>
+        <w:t>DGIM</w:t>
+      </w:r>
+      <w:r>
+        <w:rPr>
+          <w:rFonts w:hint="cs"/>
+          <w:rtl/>
+          <w:lang w:bidi="fa-IR"/>
+        </w:rPr>
+        <w:t xml:space="preserve"> هم داشته باشیم.</w:t>
+      </w:r>
+      <w:r>
+        <w:rPr>
+          <w:rFonts w:hint="cs"/>
+          <w:rtl/>
+          <w:lang w:bidi="fa-IR"/>
+        </w:rPr>
+        <w:t xml:space="preserve"> یکی از این مجموعه‌ها دارای تعداد برابر صفر و یک است؛ یکی دارای تعداد بیت یک سه برابر تعداد بیت صفر و دیگری دارای تعداد بیت صفر سه برابر تعداد بیت یک. هر سه مجموعه‌داده </w:t>
+      </w:r>
+      <w:r>
+        <w:rPr>
+          <w:rFonts w:hint="cs"/>
+          <w:rtl/>
+          <w:lang w:bidi="fa-IR"/>
+        </w:rPr>
+        <w:lastRenderedPageBreak/>
+        <w:t>به صورت تصادفی ساخته شده است. مقدار هر سه پارامتر معرفی‌شده برای مجموعه‌داده اصلی را روی این سه مجموعه‌داده محاسبه کردم و نتای</w:t>
+      </w:r>
+      <w:r>
+        <w:rPr>
+          <w:rFonts w:hint="cs"/>
+          <w:rtl/>
+          <w:lang w:bidi="fa-IR"/>
+        </w:rPr>
+        <w:t>ج آن در جدول زیر آورده شده است:</w:t>
+      </w:r>
+    </w:p>
+    <w:tbl>
+      <w:tblPr>
+        <w:tblStyle w:val="GridTable5Dark-Accent6"/>
+        <w:bidiVisual/>
+        <w:tblW w:w="0" w:type="auto"/>
+        <w:tblInd w:w="35" w:type="dxa"/>
+        <w:tblLook w:val="04A0" w:firstRow="1" w:lastRow="0" w:firstColumn="1" w:lastColumn="0" w:noHBand="0" w:noVBand="1"/>
+      </w:tblPr>
+      <w:tblGrid>
+        <w:gridCol w:w="1244"/>
+        <w:gridCol w:w="1401"/>
+        <w:gridCol w:w="2078"/>
+        <w:gridCol w:w="2454"/>
+        <w:gridCol w:w="2138"/>
+      </w:tblGrid>
+      <w:tr>
+        <w:trPr>
+          <w:cnfStyle w:val="100000000000" w:firstRow="1" w:lastRow="0" w:firstColumn="0" w:lastColumn="0" w:oddVBand="0" w:evenVBand="0" w:oddHBand="0" w:evenHBand="0" w:firstRowFirstColumn="0" w:firstRowLastColumn="0" w:lastRowFirstColumn="0" w:lastRowLastColumn="0"/>
+        </w:trPr>
+        <w:tc>
+          <w:tcPr>
+            <w:cnfStyle w:val="001000000000" w:firstRow="0" w:lastRow="0" w:firstColumn="1" w:lastColumn="0" w:oddVBand="0" w:evenVBand="0" w:oddHBand="0" w:evenHBand="0" w:firstRowFirstColumn="0" w:firstRowLastColumn="0" w:lastRowFirstColumn="0" w:lastRowLastColumn="0"/>
+            <w:tcW w:w="1245" w:type="dxa"/>
+          </w:tcPr>
+          <w:p>
+            <w:pPr>
+              <w:bidi/>
+              <w:jc w:val="center"/>
+              <w:rPr>
+                <w:rtl/>
+                <w:lang w:bidi="fa-IR"/>
+              </w:rPr>
+            </w:pPr>
+            <w:r>
+              <w:rPr>
+                <w:rFonts w:hint="cs"/>
+                <w:rtl/>
+                <w:lang w:bidi="fa-IR"/>
+              </w:rPr>
+              <w:t>مجموعه</w:t>
+            </w:r>
+          </w:p>
+          <w:p>
+            <w:pPr>
+              <w:bidi/>
+              <w:jc w:val="center"/>
+              <w:rPr>
+                <w:rFonts w:hint="cs"/>
+                <w:rtl/>
+                <w:lang w:bidi="fa-IR"/>
+              </w:rPr>
+            </w:pPr>
+            <w:r>
+              <w:rPr>
+                <w:rFonts w:hint="cs"/>
+                <w:rtl/>
+                <w:lang w:bidi="fa-IR"/>
+              </w:rPr>
+              <w:t>داده</w:t>
+            </w:r>
+          </w:p>
+        </w:tc>
+        <w:tc>
+          <w:tcPr>
+            <w:tcW w:w="1402" w:type="dxa"/>
+            <w:vAlign w:val="center"/>
+          </w:tcPr>
+          <w:p>
+            <w:pPr>
+              <w:bidi/>
+              <w:jc w:val="center"/>
+              <w:cnfStyle w:val="100000000000" w:firstRow="1" w:lastRow="0" w:firstColumn="0" w:lastColumn="0" w:oddVBand="0" w:evenVBand="0" w:oddHBand="0" w:evenHBand="0" w:firstRowFirstColumn="0" w:firstRowLastColumn="0" w:lastRowFirstColumn="0" w:lastRowLastColumn="0"/>
+              <w:rPr>
+                <w:rFonts w:hint="cs"/>
+                <w:rtl/>
+                <w:lang w:bidi="fa-IR"/>
+              </w:rPr>
+            </w:pPr>
+            <w:r>
+              <w:rPr>
+                <w:rFonts w:hint="cs"/>
+                <w:rtl/>
+                <w:lang w:bidi="fa-IR"/>
+              </w:rPr>
+              <w:t>روش</w:t>
+            </w:r>
+          </w:p>
+        </w:tc>
+        <w:tc>
+          <w:tcPr>
+            <w:tcW w:w="2079" w:type="dxa"/>
+            <w:vAlign w:val="center"/>
+          </w:tcPr>
+          <w:p>
+            <w:pPr>
+              <w:bidi/>
+              <w:jc w:val="center"/>
+              <w:cnfStyle w:val="100000000000" w:firstRow="1" w:lastRow="0" w:firstColumn="0" w:lastColumn="0" w:oddVBand="0" w:evenVBand="0" w:oddHBand="0" w:evenHBand="0" w:firstRowFirstColumn="0" w:firstRowLastColumn="0" w:lastRowFirstColumn="0" w:lastRowLastColumn="0"/>
+              <w:rPr>
+                <w:rFonts w:hint="cs"/>
+                <w:rtl/>
+                <w:lang w:bidi="fa-IR"/>
+              </w:rPr>
+            </w:pPr>
+            <w:r>
+              <w:rPr>
+                <w:rFonts w:hint="cs"/>
+                <w:rtl/>
+                <w:lang w:bidi="fa-IR"/>
+              </w:rPr>
+              <w:t>زمان خواندن (</w:t>
+            </w:r>
+            <w:r>
+              <w:rPr>
+                <w:lang w:bidi="fa-IR"/>
+              </w:rPr>
+              <w:t>µs</w:t>
+            </w:r>
+            <w:r>
+              <w:rPr>
+                <w:rFonts w:hint="cs"/>
+                <w:rtl/>
+                <w:lang w:bidi="fa-IR"/>
+              </w:rPr>
+              <w:t>)</w:t>
+            </w:r>
+          </w:p>
+        </w:tc>
+        <w:tc>
+          <w:tcPr>
+            <w:tcW w:w="2455" w:type="dxa"/>
+            <w:vAlign w:val="center"/>
+          </w:tcPr>
+          <w:p>
+            <w:pPr>
+              <w:bidi/>
+              <w:jc w:val="center"/>
+              <w:cnfStyle w:val="100000000000" w:firstRow="1" w:lastRow="0" w:firstColumn="0" w:lastColumn="0" w:oddVBand="0" w:evenVBand="0" w:oddHBand="0" w:evenHBand="0" w:firstRowFirstColumn="0" w:firstRowLastColumn="0" w:lastRowFirstColumn="0" w:lastRowLastColumn="0"/>
+              <w:rPr>
+                <w:rFonts w:hint="cs"/>
+                <w:rtl/>
+                <w:lang w:bidi="fa-IR"/>
+              </w:rPr>
+            </w:pPr>
+            <w:r>
+              <w:rPr>
+                <w:rFonts w:hint="cs"/>
+                <w:rtl/>
+                <w:lang w:bidi="fa-IR"/>
+              </w:rPr>
+              <w:t>زمان پیش‌بینی (</w:t>
+            </w:r>
+            <w:proofErr w:type="spellStart"/>
+            <w:r>
+              <w:rPr>
+                <w:lang w:bidi="fa-IR"/>
+              </w:rPr>
+              <w:t>ms</w:t>
+            </w:r>
+            <w:proofErr w:type="spellEnd"/>
+            <w:r>
+              <w:rPr>
+                <w:rFonts w:hint="cs"/>
+                <w:rtl/>
+                <w:lang w:bidi="fa-IR"/>
+              </w:rPr>
+              <w:t>)</w:t>
+            </w:r>
+          </w:p>
+        </w:tc>
+        <w:tc>
+          <w:tcPr>
+            <w:tcW w:w="2139" w:type="dxa"/>
+            <w:vAlign w:val="center"/>
+          </w:tcPr>
+          <w:p>
+            <w:pPr>
+              <w:bidi/>
+              <w:jc w:val="center"/>
+              <w:cnfStyle w:val="100000000000" w:firstRow="1" w:lastRow="0" w:firstColumn="0" w:lastColumn="0" w:oddVBand="0" w:evenVBand="0" w:oddHBand="0" w:evenHBand="0" w:firstRowFirstColumn="0" w:firstRowLastColumn="0" w:lastRowFirstColumn="0" w:lastRowLastColumn="0"/>
+              <w:rPr>
+                <w:rFonts w:hint="cs"/>
+                <w:rtl/>
+                <w:lang w:bidi="fa-IR"/>
+              </w:rPr>
+            </w:pPr>
+            <w:r>
+              <w:rPr>
+                <w:rFonts w:hint="cs"/>
+                <w:rtl/>
+                <w:lang w:bidi="fa-IR"/>
+              </w:rPr>
+              <w:t>تعداد بیت یک</w:t>
+            </w:r>
+          </w:p>
+        </w:tc>
+      </w:tr>
+      <w:tr>
+        <w:trPr>
+          <w:cnfStyle w:val="000000100000" w:firstRow="0" w:lastRow="0" w:firstColumn="0" w:lastColumn="0" w:oddVBand="0" w:evenVBand="0" w:oddHBand="1" w:evenHBand="0" w:firstRowFirstColumn="0" w:firstRowLastColumn="0" w:lastRowFirstColumn="0" w:lastRowLastColumn="0"/>
+        </w:trPr>
+        <w:tc>
+          <w:tcPr>
+            <w:cnfStyle w:val="001000000000" w:firstRow="0" w:lastRow="0" w:firstColumn="1" w:lastColumn="0" w:oddVBand="0" w:evenVBand="0" w:oddHBand="0" w:evenHBand="0" w:firstRowFirstColumn="0" w:firstRowLastColumn="0" w:lastRowFirstColumn="0" w:lastRowLastColumn="0"/>
+            <w:tcW w:w="1245" w:type="dxa"/>
+            <w:vMerge w:val="restart"/>
+          </w:tcPr>
+          <w:p>
+            <w:pPr>
+              <w:bidi/>
+              <w:jc w:val="center"/>
+              <w:rPr>
+                <w:rFonts w:hint="cs"/>
+                <w:rtl/>
+                <w:lang w:bidi="fa-IR"/>
+              </w:rPr>
+            </w:pPr>
+            <w:r>
+              <w:rPr>
+                <w:rFonts w:hint="cs"/>
+                <w:rtl/>
+                <w:lang w:bidi="fa-IR"/>
+              </w:rPr>
+              <w:t>عادی</w:t>
+            </w:r>
+          </w:p>
+        </w:tc>
+        <w:tc>
+          <w:tcPr>
+            <w:tcW w:w="1402" w:type="dxa"/>
+            <w:shd w:val="clear" w:color="auto" w:fill="70AD47" w:themeFill="accent6"/>
+            <w:vAlign w:val="center"/>
+          </w:tcPr>
+          <w:p>
+            <w:pPr>
+              <w:bidi/>
+              <w:jc w:val="center"/>
+              <w:cnfStyle w:val="000000100000" w:firstRow="0" w:lastRow="0" w:firstColumn="0" w:lastColumn="0" w:oddVBand="0" w:evenVBand="0" w:oddHBand="1" w:evenHBand="0" w:firstRowFirstColumn="0" w:firstRowLastColumn="0" w:lastRowFirstColumn="0" w:lastRowLastColumn="0"/>
+              <w:rPr>
+                <w:color w:val="FFFFFF" w:themeColor="background1"/>
+                <w:lang w:bidi="fa-IR"/>
+              </w:rPr>
+            </w:pPr>
+            <w:r>
+              <w:rPr>
+                <w:color w:val="FFFFFF" w:themeColor="background1"/>
+                <w:lang w:bidi="fa-IR"/>
+              </w:rPr>
+              <w:t>DGIM</w:t>
+            </w:r>
+          </w:p>
+        </w:tc>
+        <w:tc>
+          <w:tcPr>
+            <w:tcW w:w="2079" w:type="dxa"/>
+            <w:vAlign w:val="center"/>
+          </w:tcPr>
+          <w:p>
+            <w:pPr>
+              <w:bidi/>
+              <w:jc w:val="center"/>
+              <w:cnfStyle w:val="000000100000" w:firstRow="0" w:lastRow="0" w:firstColumn="0" w:lastColumn="0" w:oddVBand="0" w:evenVBand="0" w:oddHBand="1" w:evenHBand="0" w:firstRowFirstColumn="0" w:firstRowLastColumn="0" w:lastRowFirstColumn="0" w:lastRowLastColumn="0"/>
+              <w:rPr>
+                <w:rFonts w:hint="cs"/>
+                <w:rtl/>
+                <w:lang w:bidi="fa-IR"/>
+              </w:rPr>
+            </w:pPr>
+            <w:r>
+              <w:rPr>
+                <w:rFonts w:hint="cs"/>
+                <w:rtl/>
+                <w:lang w:bidi="fa-IR"/>
+              </w:rPr>
+              <w:t>3.943</w:t>
+            </w:r>
+          </w:p>
+        </w:tc>
+        <w:tc>
+          <w:tcPr>
+            <w:tcW w:w="2455" w:type="dxa"/>
+            <w:vAlign w:val="center"/>
+          </w:tcPr>
+          <w:p>
+            <w:pPr>
+              <w:bidi/>
+              <w:jc w:val="center"/>
+              <w:cnfStyle w:val="000000100000" w:firstRow="0" w:lastRow="0" w:firstColumn="0" w:lastColumn="0" w:oddVBand="0" w:evenVBand="0" w:oddHBand="1" w:evenHBand="0" w:firstRowFirstColumn="0" w:firstRowLastColumn="0" w:lastRowFirstColumn="0" w:lastRowLastColumn="0"/>
+              <w:rPr>
+                <w:rFonts w:hint="cs"/>
+                <w:rtl/>
+                <w:lang w:bidi="fa-IR"/>
+              </w:rPr>
+            </w:pPr>
+            <w:r>
+              <w:rPr>
+                <w:rFonts w:hint="cs"/>
+                <w:rtl/>
+                <w:lang w:bidi="fa-IR"/>
+              </w:rPr>
+              <w:t>0.021</w:t>
+            </w:r>
+          </w:p>
+        </w:tc>
+        <w:tc>
+          <w:tcPr>
+            <w:tcW w:w="2139" w:type="dxa"/>
+            <w:vAlign w:val="center"/>
+          </w:tcPr>
+          <w:p>
+            <w:pPr>
+              <w:bidi/>
+              <w:jc w:val="center"/>
+              <w:cnfStyle w:val="000000100000" w:firstRow="0" w:lastRow="0" w:firstColumn="0" w:lastColumn="0" w:oddVBand="0" w:evenVBand="0" w:oddHBand="1" w:evenHBand="0" w:firstRowFirstColumn="0" w:firstRowLastColumn="0" w:lastRowFirstColumn="0" w:lastRowLastColumn="0"/>
+              <w:rPr>
+                <w:rFonts w:hint="cs"/>
+                <w:rtl/>
+                <w:lang w:bidi="fa-IR"/>
+              </w:rPr>
+            </w:pPr>
+            <w:r>
+              <w:rPr>
+                <w:rFonts w:hint="cs"/>
+                <w:rtl/>
+                <w:lang w:bidi="fa-IR"/>
+              </w:rPr>
+              <w:t>57265</w:t>
+            </w:r>
+          </w:p>
+        </w:tc>
+      </w:tr>
+      <w:tr>
+        <w:tc>
+          <w:tcPr>
+            <w:cnfStyle w:val="001000000000" w:firstRow="0" w:lastRow="0" w:firstColumn="1" w:lastColumn="0" w:oddVBand="0" w:evenVBand="0" w:oddHBand="0" w:evenHBand="0" w:firstRowFirstColumn="0" w:firstRowLastColumn="0" w:lastRowFirstColumn="0" w:lastRowLastColumn="0"/>
+            <w:tcW w:w="1245" w:type="dxa"/>
+            <w:vMerge/>
+          </w:tcPr>
+          <w:p>
+            <w:pPr>
+              <w:bidi/>
+              <w:jc w:val="center"/>
+              <w:rPr>
+                <w:lang w:bidi="fa-IR"/>
+              </w:rPr>
+            </w:pPr>
+          </w:p>
+        </w:tc>
+        <w:tc>
+          <w:tcPr>
+            <w:tcW w:w="1402" w:type="dxa"/>
+            <w:shd w:val="clear" w:color="auto" w:fill="70AD47" w:themeFill="accent6"/>
+            <w:vAlign w:val="center"/>
+          </w:tcPr>
+          <w:p>
+            <w:pPr>
+              <w:bidi/>
+              <w:jc w:val="center"/>
+              <w:cnfStyle w:val="000000000000" w:firstRow="0" w:lastRow="0" w:firstColumn="0" w:lastColumn="0" w:oddVBand="0" w:evenVBand="0" w:oddHBand="0" w:evenHBand="0" w:firstRowFirstColumn="0" w:firstRowLastColumn="0" w:lastRowFirstColumn="0" w:lastRowLastColumn="0"/>
+              <w:rPr>
+                <w:color w:val="FFFFFF" w:themeColor="background1"/>
+                <w:lang w:bidi="fa-IR"/>
+              </w:rPr>
+            </w:pPr>
+            <w:r>
+              <w:rPr>
+                <w:rFonts w:hint="cs"/>
+                <w:color w:val="FFFFFF" w:themeColor="background1"/>
+                <w:rtl/>
+                <w:lang w:bidi="fa-IR"/>
+              </w:rPr>
+              <w:t>دقیق</w:t>
+            </w:r>
+          </w:p>
+        </w:tc>
+        <w:tc>
+          <w:tcPr>
+            <w:tcW w:w="2079" w:type="dxa"/>
+            <w:vAlign w:val="center"/>
+          </w:tcPr>
+          <w:p>
+            <w:pPr>
+              <w:bidi/>
+              <w:jc w:val="center"/>
+              <w:cnfStyle w:val="000000000000" w:firstRow="0" w:lastRow="0" w:firstColumn="0" w:lastColumn="0" w:oddVBand="0" w:evenVBand="0" w:oddHBand="0" w:evenHBand="0" w:firstRowFirstColumn="0" w:firstRowLastColumn="0" w:lastRowFirstColumn="0" w:lastRowLastColumn="0"/>
+              <w:rPr>
+                <w:rFonts w:hint="cs"/>
+                <w:rtl/>
+                <w:lang w:bidi="fa-IR"/>
+              </w:rPr>
+            </w:pPr>
+            <w:r>
+              <w:rPr>
+                <w:rFonts w:hint="cs"/>
+                <w:rtl/>
+                <w:lang w:bidi="fa-IR"/>
+              </w:rPr>
+              <w:t>0.448</w:t>
+            </w:r>
+          </w:p>
+        </w:tc>
+        <w:tc>
+          <w:tcPr>
+            <w:tcW w:w="2455" w:type="dxa"/>
+            <w:vAlign w:val="center"/>
+          </w:tcPr>
+          <w:p>
+            <w:pPr>
+              <w:bidi/>
+              <w:jc w:val="center"/>
+              <w:cnfStyle w:val="000000000000" w:firstRow="0" w:lastRow="0" w:firstColumn="0" w:lastColumn="0" w:oddVBand="0" w:evenVBand="0" w:oddHBand="0" w:evenHBand="0" w:firstRowFirstColumn="0" w:firstRowLastColumn="0" w:lastRowFirstColumn="0" w:lastRowLastColumn="0"/>
+              <w:rPr>
+                <w:rFonts w:hint="cs"/>
+                <w:rtl/>
+                <w:lang w:bidi="fa-IR"/>
+              </w:rPr>
+            </w:pPr>
+            <w:r>
+              <w:rPr>
+                <w:rFonts w:hint="cs"/>
+                <w:rtl/>
+                <w:lang w:bidi="fa-IR"/>
+              </w:rPr>
+              <w:t>227.001</w:t>
+            </w:r>
+          </w:p>
+        </w:tc>
+        <w:tc>
+          <w:tcPr>
+            <w:tcW w:w="2139" w:type="dxa"/>
+            <w:vAlign w:val="center"/>
+          </w:tcPr>
+          <w:p>
+            <w:pPr>
+              <w:bidi/>
+              <w:jc w:val="center"/>
+              <w:cnfStyle w:val="000000000000" w:firstRow="0" w:lastRow="0" w:firstColumn="0" w:lastColumn="0" w:oddVBand="0" w:evenVBand="0" w:oddHBand="0" w:evenHBand="0" w:firstRowFirstColumn="0" w:firstRowLastColumn="0" w:lastRowFirstColumn="0" w:lastRowLastColumn="0"/>
+              <w:rPr>
+                <w:rFonts w:hint="cs"/>
+                <w:rtl/>
+                <w:lang w:bidi="fa-IR"/>
+              </w:rPr>
+            </w:pPr>
+            <w:r>
+              <w:rPr>
+                <w:rFonts w:hint="cs"/>
+                <w:rtl/>
+                <w:lang w:bidi="fa-IR"/>
+              </w:rPr>
+              <w:t>50253</w:t>
+            </w:r>
+          </w:p>
+        </w:tc>
+      </w:tr>
+      <w:tr>
+        <w:trPr>
+          <w:cnfStyle w:val="000000100000" w:firstRow="0" w:lastRow="0" w:firstColumn="0" w:lastColumn="0" w:oddVBand="0" w:evenVBand="0" w:oddHBand="1" w:evenHBand="0" w:firstRowFirstColumn="0" w:firstRowLastColumn="0" w:lastRowFirstColumn="0" w:lastRowLastColumn="0"/>
+        </w:trPr>
+        <w:tc>
+          <w:tcPr>
+            <w:cnfStyle w:val="001000000000" w:firstRow="0" w:lastRow="0" w:firstColumn="1" w:lastColumn="0" w:oddVBand="0" w:evenVBand="0" w:oddHBand="0" w:evenHBand="0" w:firstRowFirstColumn="0" w:firstRowLastColumn="0" w:lastRowFirstColumn="0" w:lastRowLastColumn="0"/>
+            <w:tcW w:w="1245" w:type="dxa"/>
+            <w:vMerge w:val="restart"/>
+          </w:tcPr>
+          <w:p>
+            <w:pPr>
+              <w:bidi/>
+              <w:jc w:val="center"/>
+              <w:rPr>
+                <w:lang w:bidi="fa-IR"/>
+              </w:rPr>
+            </w:pPr>
+            <w:r>
+              <w:rPr>
+                <w:rFonts w:hint="cs"/>
+                <w:rtl/>
+                <w:lang w:bidi="fa-IR"/>
+              </w:rPr>
+              <w:t>یک بیشتر</w:t>
+            </w:r>
+          </w:p>
+        </w:tc>
+        <w:tc>
+          <w:tcPr>
+            <w:tcW w:w="1402" w:type="dxa"/>
+            <w:shd w:val="clear" w:color="auto" w:fill="70AD47" w:themeFill="accent6"/>
+            <w:vAlign w:val="center"/>
+          </w:tcPr>
+          <w:p>
+            <w:pPr>
+              <w:bidi/>
+              <w:jc w:val="center"/>
+              <w:cnfStyle w:val="000000100000" w:firstRow="0" w:lastRow="0" w:firstColumn="0" w:lastColumn="0" w:oddVBand="0" w:evenVBand="0" w:oddHBand="1" w:evenHBand="0" w:firstRowFirstColumn="0" w:firstRowLastColumn="0" w:lastRowFirstColumn="0" w:lastRowLastColumn="0"/>
+              <w:rPr>
+                <w:color w:val="FFFFFF" w:themeColor="background1"/>
+                <w:lang w:bidi="fa-IR"/>
+              </w:rPr>
+            </w:pPr>
+            <w:r>
+              <w:rPr>
+                <w:color w:val="FFFFFF" w:themeColor="background1"/>
+                <w:lang w:bidi="fa-IR"/>
+              </w:rPr>
+              <w:t>DGIM</w:t>
+            </w:r>
+          </w:p>
+        </w:tc>
+        <w:tc>
+          <w:tcPr>
+            <w:tcW w:w="2079" w:type="dxa"/>
+            <w:vAlign w:val="center"/>
+          </w:tcPr>
+          <w:p>
+            <w:pPr>
+              <w:bidi/>
+              <w:jc w:val="center"/>
+              <w:cnfStyle w:val="000000100000" w:firstRow="0" w:lastRow="0" w:firstColumn="0" w:lastColumn="0" w:oddVBand="0" w:evenVBand="0" w:oddHBand="1" w:evenHBand="0" w:firstRowFirstColumn="0" w:firstRowLastColumn="0" w:lastRowFirstColumn="0" w:lastRowLastColumn="0"/>
+              <w:rPr>
+                <w:rFonts w:hint="cs"/>
+                <w:rtl/>
+                <w:lang w:bidi="fa-IR"/>
+              </w:rPr>
+            </w:pPr>
+            <w:r>
+              <w:rPr>
+                <w:rFonts w:hint="cs"/>
+                <w:rtl/>
+                <w:lang w:bidi="fa-IR"/>
+              </w:rPr>
+              <w:t>5.279</w:t>
+            </w:r>
+          </w:p>
+        </w:tc>
+        <w:tc>
+          <w:tcPr>
+            <w:tcW w:w="2455" w:type="dxa"/>
+            <w:vAlign w:val="center"/>
+          </w:tcPr>
+          <w:p>
+            <w:pPr>
+              <w:bidi/>
+              <w:jc w:val="center"/>
+              <w:cnfStyle w:val="000000100000" w:firstRow="0" w:lastRow="0" w:firstColumn="0" w:lastColumn="0" w:oddVBand="0" w:evenVBand="0" w:oddHBand="1" w:evenHBand="0" w:firstRowFirstColumn="0" w:firstRowLastColumn="0" w:lastRowFirstColumn="0" w:lastRowLastColumn="0"/>
+              <w:rPr>
+                <w:rFonts w:hint="cs"/>
+                <w:rtl/>
+                <w:lang w:bidi="fa-IR"/>
+              </w:rPr>
+            </w:pPr>
+            <w:r>
+              <w:rPr>
+                <w:rFonts w:hint="cs"/>
+                <w:rtl/>
+                <w:lang w:bidi="fa-IR"/>
+              </w:rPr>
+              <w:t>0.022</w:t>
+            </w:r>
+          </w:p>
+        </w:tc>
+        <w:tc>
+          <w:tcPr>
+            <w:tcW w:w="2139" w:type="dxa"/>
+            <w:vAlign w:val="center"/>
+          </w:tcPr>
+          <w:p>
+            <w:pPr>
+              <w:bidi/>
+              <w:jc w:val="center"/>
+              <w:cnfStyle w:val="000000100000" w:firstRow="0" w:lastRow="0" w:firstColumn="0" w:lastColumn="0" w:oddVBand="0" w:evenVBand="0" w:oddHBand="1" w:evenHBand="0" w:firstRowFirstColumn="0" w:firstRowLastColumn="0" w:lastRowFirstColumn="0" w:lastRowLastColumn="0"/>
+              <w:rPr>
+                <w:rFonts w:hint="cs"/>
+                <w:rtl/>
+                <w:lang w:bidi="fa-IR"/>
+              </w:rPr>
+            </w:pPr>
+            <w:r>
+              <w:rPr>
+                <w:rFonts w:hint="cs"/>
+                <w:rtl/>
+                <w:lang w:bidi="fa-IR"/>
+              </w:rPr>
+              <w:t>78706</w:t>
+            </w:r>
+          </w:p>
+        </w:tc>
+      </w:tr>
+      <w:tr>
+        <w:tc>
+          <w:tcPr>
+            <w:cnfStyle w:val="001000000000" w:firstRow="0" w:lastRow="0" w:firstColumn="1" w:lastColumn="0" w:oddVBand="0" w:evenVBand="0" w:oddHBand="0" w:evenHBand="0" w:firstRowFirstColumn="0" w:firstRowLastColumn="0" w:lastRowFirstColumn="0" w:lastRowLastColumn="0"/>
+            <w:tcW w:w="1245" w:type="dxa"/>
+            <w:vMerge/>
+          </w:tcPr>
+          <w:p>
+            <w:pPr>
+              <w:bidi/>
+              <w:jc w:val="center"/>
+              <w:rPr>
+                <w:lang w:bidi="fa-IR"/>
+              </w:rPr>
+            </w:pPr>
+          </w:p>
+        </w:tc>
+        <w:tc>
+          <w:tcPr>
+            <w:tcW w:w="1402" w:type="dxa"/>
+            <w:shd w:val="clear" w:color="auto" w:fill="70AD47" w:themeFill="accent6"/>
+            <w:vAlign w:val="center"/>
+          </w:tcPr>
+          <w:p>
+            <w:pPr>
+              <w:bidi/>
+              <w:jc w:val="center"/>
+              <w:cnfStyle w:val="000000000000" w:firstRow="0" w:lastRow="0" w:firstColumn="0" w:lastColumn="0" w:oddVBand="0" w:evenVBand="0" w:oddHBand="0" w:evenHBand="0" w:firstRowFirstColumn="0" w:firstRowLastColumn="0" w:lastRowFirstColumn="0" w:lastRowLastColumn="0"/>
+              <w:rPr>
+                <w:rFonts w:hint="cs"/>
+                <w:color w:val="FFFFFF" w:themeColor="background1"/>
+                <w:lang w:bidi="fa-IR"/>
+              </w:rPr>
+            </w:pPr>
+            <w:r>
+              <w:rPr>
+                <w:rFonts w:hint="cs"/>
+                <w:color w:val="FFFFFF" w:themeColor="background1"/>
+                <w:rtl/>
+                <w:lang w:bidi="fa-IR"/>
+              </w:rPr>
+              <w:t>دقیق</w:t>
+            </w:r>
+          </w:p>
+        </w:tc>
+        <w:tc>
+          <w:tcPr>
+            <w:tcW w:w="2079" w:type="dxa"/>
+            <w:vAlign w:val="center"/>
+          </w:tcPr>
+          <w:p>
+            <w:pPr>
+              <w:bidi/>
+              <w:jc w:val="center"/>
+              <w:cnfStyle w:val="000000000000" w:firstRow="0" w:lastRow="0" w:firstColumn="0" w:lastColumn="0" w:oddVBand="0" w:evenVBand="0" w:oddHBand="0" w:evenHBand="0" w:firstRowFirstColumn="0" w:firstRowLastColumn="0" w:lastRowFirstColumn="0" w:lastRowLastColumn="0"/>
+              <w:rPr>
+                <w:rFonts w:hint="cs"/>
+                <w:rtl/>
+                <w:lang w:bidi="fa-IR"/>
+              </w:rPr>
+            </w:pPr>
+            <w:r>
+              <w:rPr>
+                <w:rFonts w:hint="cs"/>
+                <w:rtl/>
+                <w:lang w:bidi="fa-IR"/>
+              </w:rPr>
+              <w:t>0.443</w:t>
+            </w:r>
+          </w:p>
+        </w:tc>
+        <w:tc>
+          <w:tcPr>
+            <w:tcW w:w="2455" w:type="dxa"/>
+            <w:vAlign w:val="center"/>
+          </w:tcPr>
+          <w:p>
+            <w:pPr>
+              <w:bidi/>
+              <w:jc w:val="center"/>
+              <w:cnfStyle w:val="000000000000" w:firstRow="0" w:lastRow="0" w:firstColumn="0" w:lastColumn="0" w:oddVBand="0" w:evenVBand="0" w:oddHBand="0" w:evenHBand="0" w:firstRowFirstColumn="0" w:firstRowLastColumn="0" w:lastRowFirstColumn="0" w:lastRowLastColumn="0"/>
+              <w:rPr>
+                <w:rFonts w:hint="cs"/>
+                <w:rtl/>
+                <w:lang w:bidi="fa-IR"/>
+              </w:rPr>
+            </w:pPr>
+            <w:r>
+              <w:rPr>
+                <w:rFonts w:hint="cs"/>
+                <w:rtl/>
+                <w:lang w:bidi="fa-IR"/>
+              </w:rPr>
+              <w:t>233.156</w:t>
+            </w:r>
+          </w:p>
+        </w:tc>
+        <w:tc>
+          <w:tcPr>
+            <w:tcW w:w="2139" w:type="dxa"/>
+            <w:vAlign w:val="center"/>
+          </w:tcPr>
+          <w:p>
+            <w:pPr>
+              <w:bidi/>
+              <w:jc w:val="center"/>
+              <w:cnfStyle w:val="000000000000" w:firstRow="0" w:lastRow="0" w:firstColumn="0" w:lastColumn="0" w:oddVBand="0" w:evenVBand="0" w:oddHBand="0" w:evenHBand="0" w:firstRowFirstColumn="0" w:firstRowLastColumn="0" w:lastRowFirstColumn="0" w:lastRowLastColumn="0"/>
+              <w:rPr>
+                <w:rFonts w:hint="cs"/>
+                <w:rtl/>
+                <w:lang w:bidi="fa-IR"/>
+              </w:rPr>
+            </w:pPr>
+            <w:r>
+              <w:rPr>
+                <w:rFonts w:hint="cs"/>
+                <w:rtl/>
+                <w:lang w:bidi="fa-IR"/>
+              </w:rPr>
+              <w:t>75069</w:t>
+            </w:r>
+          </w:p>
+        </w:tc>
+      </w:tr>
+      <w:tr>
+        <w:trPr>
+          <w:cnfStyle w:val="000000100000" w:firstRow="0" w:lastRow="0" w:firstColumn="0" w:lastColumn="0" w:oddVBand="0" w:evenVBand="0" w:oddHBand="1" w:evenHBand="0" w:firstRowFirstColumn="0" w:firstRowLastColumn="0" w:lastRowFirstColumn="0" w:lastRowLastColumn="0"/>
+        </w:trPr>
+        <w:tc>
+          <w:tcPr>
+            <w:cnfStyle w:val="001000000000" w:firstRow="0" w:lastRow="0" w:firstColumn="1" w:lastColumn="0" w:oddVBand="0" w:evenVBand="0" w:oddHBand="0" w:evenHBand="0" w:firstRowFirstColumn="0" w:firstRowLastColumn="0" w:lastRowFirstColumn="0" w:lastRowLastColumn="0"/>
+            <w:tcW w:w="1245" w:type="dxa"/>
+            <w:vMerge w:val="restart"/>
+          </w:tcPr>
+          <w:p>
+            <w:pPr>
+              <w:bidi/>
+              <w:jc w:val="center"/>
+              <w:rPr>
+                <w:lang w:bidi="fa-IR"/>
+              </w:rPr>
+            </w:pPr>
+            <w:r>
+              <w:rPr>
+                <w:rFonts w:hint="cs"/>
+                <w:rtl/>
+                <w:lang w:bidi="fa-IR"/>
+              </w:rPr>
+              <w:t>صفر بیشتر</w:t>
+            </w:r>
+          </w:p>
+        </w:tc>
+        <w:tc>
+          <w:tcPr>
+            <w:tcW w:w="1402" w:type="dxa"/>
+            <w:shd w:val="clear" w:color="auto" w:fill="70AD47" w:themeFill="accent6"/>
+            <w:vAlign w:val="center"/>
+          </w:tcPr>
+          <w:p>
+            <w:pPr>
+              <w:bidi/>
+              <w:jc w:val="center"/>
+              <w:cnfStyle w:val="000000100000" w:firstRow="0" w:lastRow="0" w:firstColumn="0" w:lastColumn="0" w:oddVBand="0" w:evenVBand="0" w:oddHBand="1" w:evenHBand="0" w:firstRowFirstColumn="0" w:firstRowLastColumn="0" w:lastRowFirstColumn="0" w:lastRowLastColumn="0"/>
+              <w:rPr>
+                <w:color w:val="FFFFFF" w:themeColor="background1"/>
+                <w:lang w:bidi="fa-IR"/>
+              </w:rPr>
+            </w:pPr>
+            <w:r>
+              <w:rPr>
+                <w:color w:val="FFFFFF" w:themeColor="background1"/>
+                <w:lang w:bidi="fa-IR"/>
+              </w:rPr>
+              <w:t>DGIM</w:t>
+            </w:r>
+          </w:p>
+        </w:tc>
+        <w:tc>
+          <w:tcPr>
+            <w:tcW w:w="2079" w:type="dxa"/>
+            <w:vAlign w:val="center"/>
+          </w:tcPr>
+          <w:p>
+            <w:pPr>
+              <w:bidi/>
+              <w:jc w:val="center"/>
+              <w:cnfStyle w:val="000000100000" w:firstRow="0" w:lastRow="0" w:firstColumn="0" w:lastColumn="0" w:oddVBand="0" w:evenVBand="0" w:oddHBand="1" w:evenHBand="0" w:firstRowFirstColumn="0" w:firstRowLastColumn="0" w:lastRowFirstColumn="0" w:lastRowLastColumn="0"/>
+              <w:rPr>
+                <w:rFonts w:hint="cs"/>
+                <w:rtl/>
+                <w:lang w:bidi="fa-IR"/>
+              </w:rPr>
+            </w:pPr>
+            <w:r>
+              <w:rPr>
+                <w:rFonts w:hint="cs"/>
+                <w:rtl/>
+                <w:lang w:bidi="fa-IR"/>
+              </w:rPr>
+              <w:t>2.028</w:t>
+            </w:r>
+          </w:p>
+        </w:tc>
+        <w:tc>
+          <w:tcPr>
+            <w:tcW w:w="2455" w:type="dxa"/>
+            <w:vAlign w:val="center"/>
+          </w:tcPr>
+          <w:p>
+            <w:pPr>
+              <w:bidi/>
+              <w:jc w:val="center"/>
+              <w:cnfStyle w:val="000000100000" w:firstRow="0" w:lastRow="0" w:firstColumn="0" w:lastColumn="0" w:oddVBand="0" w:evenVBand="0" w:oddHBand="1" w:evenHBand="0" w:firstRowFirstColumn="0" w:firstRowLastColumn="0" w:lastRowFirstColumn="0" w:lastRowLastColumn="0"/>
+              <w:rPr>
+                <w:rFonts w:hint="cs"/>
+                <w:rtl/>
+                <w:lang w:bidi="fa-IR"/>
+              </w:rPr>
+            </w:pPr>
+            <w:r>
+              <w:rPr>
+                <w:rFonts w:hint="cs"/>
+                <w:rtl/>
+                <w:lang w:bidi="fa-IR"/>
+              </w:rPr>
+              <w:t>0.019</w:t>
+            </w:r>
+          </w:p>
+        </w:tc>
+        <w:tc>
+          <w:tcPr>
+            <w:tcW w:w="2139" w:type="dxa"/>
+            <w:vAlign w:val="center"/>
+          </w:tcPr>
+          <w:p>
+            <w:pPr>
+              <w:bidi/>
+              <w:jc w:val="center"/>
+              <w:cnfStyle w:val="000000100000" w:firstRow="0" w:lastRow="0" w:firstColumn="0" w:lastColumn="0" w:oddVBand="0" w:evenVBand="0" w:oddHBand="1" w:evenHBand="0" w:firstRowFirstColumn="0" w:firstRowLastColumn="0" w:lastRowFirstColumn="0" w:lastRowLastColumn="0"/>
+              <w:rPr>
+                <w:rFonts w:hint="cs"/>
+                <w:rtl/>
+                <w:lang w:bidi="fa-IR"/>
+              </w:rPr>
+            </w:pPr>
+            <w:r>
+              <w:rPr>
+                <w:rFonts w:hint="cs"/>
+                <w:rtl/>
+                <w:lang w:bidi="fa-IR"/>
+              </w:rPr>
+              <w:t>29038</w:t>
+            </w:r>
+          </w:p>
+        </w:tc>
+      </w:tr>
+      <w:tr>
+        <w:tc>
+          <w:tcPr>
+            <w:cnfStyle w:val="001000000000" w:firstRow="0" w:lastRow="0" w:firstColumn="1" w:lastColumn="0" w:oddVBand="0" w:evenVBand="0" w:oddHBand="0" w:evenHBand="0" w:firstRowFirstColumn="0" w:firstRowLastColumn="0" w:lastRowFirstColumn="0" w:lastRowLastColumn="0"/>
+            <w:tcW w:w="1245" w:type="dxa"/>
+            <w:vMerge/>
+          </w:tcPr>
+          <w:p>
+            <w:pPr>
+              <w:bidi/>
+              <w:jc w:val="center"/>
+              <w:rPr>
+                <w:rFonts w:hint="cs"/>
+                <w:rtl/>
+                <w:lang w:bidi="fa-IR"/>
+              </w:rPr>
+            </w:pPr>
+          </w:p>
+        </w:tc>
+        <w:tc>
+          <w:tcPr>
+            <w:tcW w:w="1402" w:type="dxa"/>
+            <w:shd w:val="clear" w:color="auto" w:fill="70AD47" w:themeFill="accent6"/>
+            <w:vAlign w:val="center"/>
+          </w:tcPr>
+          <w:p>
+            <w:pPr>
+              <w:bidi/>
+              <w:jc w:val="center"/>
+              <w:cnfStyle w:val="000000000000" w:firstRow="0" w:lastRow="0" w:firstColumn="0" w:lastColumn="0" w:oddVBand="0" w:evenVBand="0" w:oddHBand="0" w:evenHBand="0" w:firstRowFirstColumn="0" w:firstRowLastColumn="0" w:lastRowFirstColumn="0" w:lastRowLastColumn="0"/>
+              <w:rPr>
+                <w:rFonts w:hint="cs"/>
+                <w:color w:val="FFFFFF" w:themeColor="background1"/>
+                <w:lang w:bidi="fa-IR"/>
+              </w:rPr>
+            </w:pPr>
+            <w:r>
+              <w:rPr>
+                <w:rFonts w:hint="cs"/>
+                <w:color w:val="FFFFFF" w:themeColor="background1"/>
+                <w:rtl/>
+                <w:lang w:bidi="fa-IR"/>
+              </w:rPr>
+              <w:t>دقیق</w:t>
+            </w:r>
+          </w:p>
+        </w:tc>
+        <w:tc>
+          <w:tcPr>
+            <w:tcW w:w="2079" w:type="dxa"/>
+            <w:vAlign w:val="center"/>
+          </w:tcPr>
+          <w:p>
+            <w:pPr>
+              <w:bidi/>
+              <w:jc w:val="center"/>
+              <w:cnfStyle w:val="000000000000" w:firstRow="0" w:lastRow="0" w:firstColumn="0" w:lastColumn="0" w:oddVBand="0" w:evenVBand="0" w:oddHBand="0" w:evenHBand="0" w:firstRowFirstColumn="0" w:firstRowLastColumn="0" w:lastRowFirstColumn="0" w:lastRowLastColumn="0"/>
+              <w:rPr>
+                <w:lang w:bidi="fa-IR"/>
+              </w:rPr>
+            </w:pPr>
+            <w:r>
+              <w:rPr>
+                <w:rFonts w:hint="cs"/>
+                <w:rtl/>
+                <w:lang w:bidi="fa-IR"/>
+              </w:rPr>
+              <w:t>0.458</w:t>
+            </w:r>
+          </w:p>
+        </w:tc>
+        <w:tc>
+          <w:tcPr>
+            <w:tcW w:w="2455" w:type="dxa"/>
+            <w:vAlign w:val="center"/>
+          </w:tcPr>
+          <w:p>
+            <w:pPr>
+              <w:bidi/>
+              <w:jc w:val="center"/>
+              <w:cnfStyle w:val="000000000000" w:firstRow="0" w:lastRow="0" w:firstColumn="0" w:lastColumn="0" w:oddVBand="0" w:evenVBand="0" w:oddHBand="0" w:evenHBand="0" w:firstRowFirstColumn="0" w:firstRowLastColumn="0" w:lastRowFirstColumn="0" w:lastRowLastColumn="0"/>
+              <w:rPr>
+                <w:rFonts w:hint="cs"/>
+                <w:rtl/>
+                <w:lang w:bidi="fa-IR"/>
+              </w:rPr>
+            </w:pPr>
+            <w:r>
+              <w:rPr>
+                <w:rFonts w:hint="cs"/>
+                <w:rtl/>
+                <w:lang w:bidi="fa-IR"/>
+              </w:rPr>
+              <w:t>233.382</w:t>
+            </w:r>
+          </w:p>
+        </w:tc>
+        <w:tc>
+          <w:tcPr>
+            <w:tcW w:w="2139" w:type="dxa"/>
+            <w:vAlign w:val="center"/>
+          </w:tcPr>
+          <w:p>
+            <w:pPr>
+              <w:bidi/>
+              <w:jc w:val="center"/>
+              <w:cnfStyle w:val="000000000000" w:firstRow="0" w:lastRow="0" w:firstColumn="0" w:lastColumn="0" w:oddVBand="0" w:evenVBand="0" w:oddHBand="0" w:evenHBand="0" w:firstRowFirstColumn="0" w:firstRowLastColumn="0" w:lastRowFirstColumn="0" w:lastRowLastColumn="0"/>
+              <w:rPr>
+                <w:rFonts w:hint="cs"/>
+                <w:rtl/>
+                <w:lang w:bidi="fa-IR"/>
+              </w:rPr>
+            </w:pPr>
+            <w:r>
+              <w:rPr>
+                <w:rFonts w:hint="cs"/>
+                <w:rtl/>
+                <w:lang w:bidi="fa-IR"/>
+              </w:rPr>
+              <w:t>24653</w:t>
+            </w:r>
+          </w:p>
+        </w:tc>
+      </w:tr>
+    </w:tbl>
+    <w:p>
+      <w:pPr>
+        <w:bidi/>
+        <w:jc w:val="both"/>
+        <w:rPr>
+          <w:rtl/>
+          <w:lang w:bidi="fa-IR"/>
+        </w:rPr>
+      </w:pPr>
+    </w:p>
+    <w:p>
+      <w:pPr>
+        <w:bidi/>
+        <w:jc w:val="both"/>
+        <w:rPr>
+          <w:rFonts w:hint="cs"/>
+          <w:rtl/>
+          <w:lang w:bidi="fa-IR"/>
+        </w:rPr>
+      </w:pPr>
+      <w:r>
+        <w:rPr>
+          <w:rFonts w:hint="cs"/>
+          <w:rtl/>
+          <w:lang w:bidi="fa-IR"/>
+        </w:rPr>
+        <w:t xml:space="preserve">برای سه مجموعه‌داده به ترتیب خطای 14٪، 5٪ و 18٪ داشتیم که از خطای مجموعه‌اصلی کمتر است. تسریع پیش‌بینی به ترتیب 10809، 10598 و 12283 برابر بوده است. این مسئله نشان می‌دهد که الگوریتم </w:t>
+      </w:r>
+      <w:r>
+        <w:rPr>
+          <w:lang w:bidi="fa-IR"/>
+        </w:rPr>
+        <w:t>DGIM</w:t>
+      </w:r>
+      <w:r>
+        <w:rPr>
+          <w:rFonts w:hint="cs"/>
+          <w:rtl/>
+          <w:lang w:bidi="fa-IR"/>
+        </w:rPr>
+        <w:t xml:space="preserve"> برای داده‌های کلان می‌توان تسریع جدی‌ای در زمان پیش‌بینی داشته باشد. زمان خواندن </w:t>
+      </w:r>
+      <w:r>
+        <w:rPr>
+          <w:lang w:bidi="fa-IR"/>
+        </w:rPr>
+        <w:t>DGIM</w:t>
+      </w:r>
+      <w:r>
+        <w:rPr>
+          <w:rFonts w:hint="cs"/>
+          <w:rtl/>
+          <w:lang w:bidi="fa-IR"/>
+        </w:rPr>
+        <w:t xml:space="preserve"> به ترتیب 8.8، 11.916 و 4.4 برابر حالت دقیق بوده است. این </w:t>
+      </w:r>
+      <w:r>
+        <w:rPr>
+          <w:rFonts w:hint="cs"/>
+          <w:rtl/>
+          <w:lang w:bidi="fa-IR"/>
+        </w:rPr>
+        <w:t>موضوع</w:t>
+      </w:r>
+      <w:r>
+        <w:rPr>
+          <w:rFonts w:hint="cs"/>
+          <w:rtl/>
+          <w:lang w:bidi="fa-IR"/>
+        </w:rPr>
+        <w:t xml:space="preserve"> نشان می‌دهد الگوریتم </w:t>
+      </w:r>
+      <w:r>
+        <w:rPr>
+          <w:lang w:bidi="fa-IR"/>
+        </w:rPr>
+        <w:t>DGIM</w:t>
+      </w:r>
+      <w:r>
+        <w:rPr>
+          <w:rFonts w:hint="cs"/>
+          <w:rtl/>
+          <w:lang w:bidi="fa-IR"/>
+        </w:rPr>
+        <w:t xml:space="preserve"> از این جنبه هم مقیاس‌پذیر است</w:t>
+      </w:r>
+      <w:r>
+        <w:rPr>
+          <w:rFonts w:hint="cs"/>
+          <w:rtl/>
+          <w:lang w:bidi="fa-IR"/>
+        </w:rPr>
+        <w:t xml:space="preserve"> و باتوجه به پیش‌بینی سریعی که داشتیم به صرفه است تا در موقع خواندن داده پردازش بیشتری انجام گیرد</w:t>
+      </w:r>
+      <w:r>
+        <w:rPr>
+          <w:rFonts w:hint="cs"/>
+          <w:rtl/>
+          <w:lang w:bidi="fa-IR"/>
+        </w:rPr>
+        <w:t xml:space="preserve">. در عین حال و مطابق انتظار می‌بینیم </w:t>
+      </w:r>
+      <w:r>
+        <w:rPr>
+          <w:lang w:bidi="fa-IR"/>
+        </w:rPr>
+        <w:t>DGIM</w:t>
+      </w:r>
+      <w:r>
+        <w:rPr>
+          <w:rFonts w:hint="cs"/>
+          <w:rtl/>
+          <w:lang w:bidi="fa-IR"/>
+        </w:rPr>
+        <w:t xml:space="preserve">‌ برای </w:t>
+      </w:r>
+      <w:r>
+        <w:rPr>
+          <w:rFonts w:hint="cs"/>
+          <w:rtl/>
+          <w:lang w:bidi="fa-IR"/>
+        </w:rPr>
+        <w:t>جریان داده با</w:t>
+      </w:r>
+      <w:r>
+        <w:rPr>
+          <w:rFonts w:hint="cs"/>
+          <w:rtl/>
+          <w:lang w:bidi="fa-IR"/>
+        </w:rPr>
+        <w:t xml:space="preserve"> تعداد بیت یک بیشتر به دلیل پردزاش بیشتر</w:t>
+      </w:r>
+      <w:r>
+        <w:rPr>
+          <w:rFonts w:hint="cs"/>
+          <w:rtl/>
+          <w:lang w:bidi="fa-IR"/>
+        </w:rPr>
+        <w:t>،</w:t>
+      </w:r>
+      <w:r>
+        <w:rPr>
+          <w:rFonts w:hint="cs"/>
+          <w:rtl/>
+          <w:lang w:bidi="fa-IR"/>
+        </w:rPr>
+        <w:t xml:space="preserve"> کندتر بوده است.</w:t>
+      </w:r>
+      <w:bookmarkStart w:id="0" w:name="_GoBack"/>
+      <w:bookmarkEnd w:id="0"/>
     </w:p>
     <w:sectPr>
       <w:pgSz w:w="12240" w:h="15840"/>
@@ -3627,7 +5605,7 @@
   <w:style w:type="paragraph" w:default="1" w:styleId="Normal">
     <w:name w:val="Normal"/>
     <w:qFormat/>
-    <w:rsid w:val="00E31A9C"/>
+    <w:rsid w:val="00C90838"/>
     <w:rPr>
       <w:rFonts w:ascii="IRANSansX" w:eastAsia="IRANSansX" w:hAnsi="IRANSansX" w:cs="IRANSansX"/>
       <w:sz w:val="28"/>
@@ -4183,7 +6161,7 @@
 </file>
 
 <file path=customXml/itemProps1.xml><?xml version="1.0" encoding="utf-8"?>
-<ds:datastoreItem xmlns:ds="http://schemas.openxmlformats.org/officeDocument/2006/customXml" ds:itemID="{F912F15E-C8EA-4679-BB6A-DE868635D3AA}">
+<ds:datastoreItem xmlns:ds="http://schemas.openxmlformats.org/officeDocument/2006/customXml" ds:itemID="{A2785555-66D8-4C65-9032-C014CD500A37}">
   <ds:schemaRefs>
     <ds:schemaRef ds:uri="http://schemas.openxmlformats.org/officeDocument/2006/bibliography"/>
   </ds:schemaRefs>

</xml_diff>

<commit_message>
Update Report code Q2
</commit_message>
<xml_diff>
--- a/Report.docx
+++ b/Report.docx
@@ -3564,17 +3564,18 @@
               <w:jc w:val="center"/>
               <w:cnfStyle w:val="000000100000" w:firstRow="0" w:lastRow="0" w:firstColumn="0" w:lastColumn="0" w:oddVBand="0" w:evenVBand="0" w:oddHBand="1" w:evenHBand="0" w:firstRowFirstColumn="0" w:firstRowLastColumn="0" w:lastRowFirstColumn="0" w:lastRowLastColumn="0"/>
               <w:rPr>
-                <w:rtl/>
-                <w:lang w:bidi="fa-IR"/>
-              </w:rPr>
-            </w:pPr>
-            <w:r>
-              <w:rPr>
-                <w:rFonts w:hint="cs"/>
-                <w:rtl/>
-                <w:lang w:bidi="fa-IR"/>
-              </w:rPr>
-              <w:t>391</w:t>
+                <w:rFonts w:hint="cs"/>
+                <w:rtl/>
+                <w:lang w:bidi="fa-IR"/>
+              </w:rPr>
+            </w:pPr>
+            <w:r>
+              <w:rPr>
+                <w:rFonts w:hint="cs"/>
+                <w:rtl/>
+                <w:lang w:bidi="fa-IR"/>
+              </w:rPr>
+              <w:t>508</w:t>
             </w:r>
           </w:p>
         </w:tc>
@@ -3626,7 +3627,7 @@
                 <w:rtl/>
                 <w:lang w:bidi="fa-IR"/>
               </w:rPr>
-              <w:t>201</w:t>
+              <w:t>220</w:t>
             </w:r>
           </w:p>
         </w:tc>
@@ -3671,18 +3672,19 @@
               <w:jc w:val="center"/>
               <w:cnfStyle w:val="000000100000" w:firstRow="0" w:lastRow="0" w:firstColumn="0" w:lastColumn="0" w:oddVBand="0" w:evenVBand="0" w:oddHBand="1" w:evenHBand="0" w:firstRowFirstColumn="0" w:firstRowLastColumn="0" w:lastRowFirstColumn="0" w:lastRowLastColumn="0"/>
               <w:rPr>
-                <w:rtl/>
-                <w:lang w:bidi="fa-IR"/>
-              </w:rPr>
-            </w:pPr>
-            <w:r>
-              <w:rPr>
-                <w:rFonts w:hint="cs"/>
-                <w:rtl/>
-                <w:lang w:bidi="fa-IR"/>
-              </w:rPr>
-              <w:t>90</w:t>
-            </w:r>
+                <w:lang w:bidi="fa-IR"/>
+              </w:rPr>
+            </w:pPr>
+            <w:r>
+              <w:rPr>
+                <w:rFonts w:hint="cs"/>
+                <w:rtl/>
+                <w:lang w:bidi="fa-IR"/>
+              </w:rPr>
+              <w:t>76</w:t>
+            </w:r>
+            <w:bookmarkStart w:id="0" w:name="_GoBack"/>
+            <w:bookmarkEnd w:id="0"/>
           </w:p>
         </w:tc>
       </w:tr>
@@ -6695,6 +6697,16 @@
         <w:bidi/>
         <w:jc w:val="both"/>
         <w:rPr>
+          <w:rFonts w:ascii="IRANSansX Bold" w:hAnsi="IRANSansX Bold" w:cs="IRANSansX Bold"/>
+          <w:color w:val="385623" w:themeColor="accent6" w:themeShade="80"/>
+          <w:sz w:val="32"/>
+          <w:szCs w:val="32"/>
+          <w:rtl/>
+          <w:lang w:bidi="fa-IR"/>
+        </w:rPr>
+      </w:pPr>
+      <w:r>
+        <w:rPr>
           <w:rFonts w:ascii="IRANSansX Bold" w:hAnsi="IRANSansX Bold" w:cs="IRANSansX Bold" w:hint="cs"/>
           <w:color w:val="385623" w:themeColor="accent6" w:themeShade="80"/>
           <w:sz w:val="32"/>
@@ -6702,7 +6714,19 @@
           <w:rtl/>
           <w:lang w:bidi="fa-IR"/>
         </w:rPr>
-      </w:pPr>
+        <w:lastRenderedPageBreak/>
+        <w:t>سوال</w:t>
+      </w:r>
+      <w:r>
+        <w:rPr>
+          <w:rFonts w:ascii="IRANSansX Bold" w:hAnsi="IRANSansX Bold" w:cs="IRANSansX Bold"/>
+          <w:color w:val="385623" w:themeColor="accent6" w:themeShade="80"/>
+          <w:sz w:val="32"/>
+          <w:szCs w:val="32"/>
+          <w:lang w:bidi="fa-IR"/>
+        </w:rPr>
+        <w:t xml:space="preserve"> </w:t>
+      </w:r>
       <w:r>
         <w:rPr>
           <w:rFonts w:ascii="IRANSansX Bold" w:hAnsi="IRANSansX Bold" w:cs="IRANSansX Bold" w:hint="cs"/>
@@ -6712,28 +6736,6 @@
           <w:rtl/>
           <w:lang w:bidi="fa-IR"/>
         </w:rPr>
-        <w:lastRenderedPageBreak/>
-        <w:t>سوال</w:t>
-      </w:r>
-      <w:r>
-        <w:rPr>
-          <w:rFonts w:ascii="IRANSansX Bold" w:hAnsi="IRANSansX Bold" w:cs="IRANSansX Bold"/>
-          <w:color w:val="385623" w:themeColor="accent6" w:themeShade="80"/>
-          <w:sz w:val="32"/>
-          <w:szCs w:val="32"/>
-          <w:lang w:bidi="fa-IR"/>
-        </w:rPr>
-        <w:t xml:space="preserve"> </w:t>
-      </w:r>
-      <w:r>
-        <w:rPr>
-          <w:rFonts w:ascii="IRANSansX Bold" w:hAnsi="IRANSansX Bold" w:cs="IRANSansX Bold" w:hint="cs"/>
-          <w:color w:val="385623" w:themeColor="accent6" w:themeShade="80"/>
-          <w:sz w:val="32"/>
-          <w:szCs w:val="32"/>
-          <w:rtl/>
-          <w:lang w:bidi="fa-IR"/>
-        </w:rPr>
         <w:t>۳</w:t>
       </w:r>
     </w:p>
@@ -6742,7 +6744,6 @@
         <w:bidi/>
         <w:jc w:val="both"/>
         <w:rPr>
-          <w:rFonts w:hint="cs"/>
           <w:rtl/>
           <w:lang w:bidi="fa-IR"/>
         </w:rPr>
@@ -6838,7 +6839,6 @@
       <w:pPr>
         <w:bidi/>
         <w:rPr>
-          <w:rFonts w:hint="cs"/>
           <w:rtl/>
           <w:lang w:bidi="fa-IR"/>
         </w:rPr>
@@ -6933,7 +6933,6 @@
       <w:pPr>
         <w:bidi/>
         <w:rPr>
-          <w:rFonts w:hint="cs"/>
           <w:rtl/>
           <w:lang w:bidi="fa-IR"/>
         </w:rPr>
@@ -6972,7 +6971,6 @@
             <w:pPr>
               <w:bidi/>
               <w:rPr>
-                <w:rFonts w:hint="cs"/>
                 <w:rtl/>
                 <w:lang w:bidi="fa-IR"/>
               </w:rPr>
@@ -7049,7 +7047,6 @@
             <w:pPr>
               <w:bidi/>
               <w:rPr>
-                <w:rFonts w:hint="cs"/>
                 <w:rtl/>
                 <w:lang w:bidi="fa-IR"/>
               </w:rPr>
@@ -7073,7 +7070,6 @@
               <w:bidi/>
               <w:cnfStyle w:val="000000100000" w:firstRow="0" w:lastRow="0" w:firstColumn="0" w:lastColumn="0" w:oddVBand="0" w:evenVBand="0" w:oddHBand="1" w:evenHBand="0" w:firstRowFirstColumn="0" w:firstRowLastColumn="0" w:lastRowFirstColumn="0" w:lastRowLastColumn="0"/>
               <w:rPr>
-                <w:rFonts w:hint="cs"/>
                 <w:rtl/>
                 <w:lang w:bidi="fa-IR"/>
               </w:rPr>
@@ -7097,7 +7093,6 @@
               <w:bidi/>
               <w:cnfStyle w:val="000000100000" w:firstRow="0" w:lastRow="0" w:firstColumn="0" w:lastColumn="0" w:oddVBand="0" w:evenVBand="0" w:oddHBand="1" w:evenHBand="0" w:firstRowFirstColumn="0" w:firstRowLastColumn="0" w:lastRowFirstColumn="0" w:lastRowLastColumn="0"/>
               <w:rPr>
-                <w:rFonts w:hint="cs"/>
                 <w:rtl/>
                 <w:lang w:bidi="fa-IR"/>
               </w:rPr>
@@ -7286,7 +7281,6 @@
         <w:bidi/>
         <w:jc w:val="both"/>
         <w:rPr>
-          <w:rFonts w:hint="cs"/>
           <w:rtl/>
           <w:lang w:bidi="fa-IR"/>
         </w:rPr>
@@ -7296,7 +7290,6 @@
       <w:pPr>
         <w:bidi/>
         <w:rPr>
-          <w:rFonts w:hint="cs"/>
           <w:rtl/>
           <w:lang w:bidi="fa-IR"/>
         </w:rPr>
@@ -7503,7 +7496,6 @@
       <w:pPr>
         <w:bidi/>
         <w:rPr>
-          <w:rFonts w:hint="cs"/>
           <w:rtl/>
           <w:lang w:bidi="fa-IR"/>
         </w:rPr>
@@ -7543,7 +7535,6 @@
             <w:pPr>
               <w:bidi/>
               <w:rPr>
-                <w:rFonts w:hint="cs"/>
                 <w:rtl/>
                 <w:lang w:bidi="fa-IR"/>
               </w:rPr>
@@ -7620,7 +7611,6 @@
             <w:pPr>
               <w:bidi/>
               <w:rPr>
-                <w:rFonts w:hint="cs"/>
                 <w:rtl/>
                 <w:lang w:bidi="fa-IR"/>
               </w:rPr>
@@ -7644,26 +7634,17 @@
               <w:bidi/>
               <w:cnfStyle w:val="000000100000" w:firstRow="0" w:lastRow="0" w:firstColumn="0" w:lastColumn="0" w:oddVBand="0" w:evenVBand="0" w:oddHBand="1" w:evenHBand="0" w:firstRowFirstColumn="0" w:firstRowLastColumn="0" w:lastRowFirstColumn="0" w:lastRowLastColumn="0"/>
               <w:rPr>
-                <w:rFonts w:hint="cs"/>
-                <w:rtl/>
-                <w:lang w:bidi="fa-IR"/>
-              </w:rPr>
-            </w:pPr>
-            <w:r>
-              <w:rPr>
-                <w:rFonts w:hint="cs"/>
-                <w:rtl/>
-                <w:lang w:bidi="fa-IR"/>
-              </w:rPr>
-              <w:t>61</w:t>
-            </w:r>
-            <w:r>
-              <w:rPr>
-                <w:rFonts w:hint="cs"/>
-                <w:rtl/>
-                <w:lang w:bidi="fa-IR"/>
-              </w:rPr>
-              <w:t>٪</w:t>
+                <w:rtl/>
+                <w:lang w:bidi="fa-IR"/>
+              </w:rPr>
+            </w:pPr>
+            <w:r>
+              <w:rPr>
+                <w:rFonts w:hint="cs"/>
+                <w:rtl/>
+                <w:lang w:bidi="fa-IR"/>
+              </w:rPr>
+              <w:t>61٪</w:t>
             </w:r>
           </w:p>
         </w:tc>
@@ -7676,26 +7657,17 @@
               <w:bidi/>
               <w:cnfStyle w:val="000000100000" w:firstRow="0" w:lastRow="0" w:firstColumn="0" w:lastColumn="0" w:oddVBand="0" w:evenVBand="0" w:oddHBand="1" w:evenHBand="0" w:firstRowFirstColumn="0" w:firstRowLastColumn="0" w:lastRowFirstColumn="0" w:lastRowLastColumn="0"/>
               <w:rPr>
-                <w:rFonts w:hint="cs"/>
-                <w:rtl/>
-                <w:lang w:bidi="fa-IR"/>
-              </w:rPr>
-            </w:pPr>
-            <w:r>
-              <w:rPr>
-                <w:rFonts w:hint="cs"/>
-                <w:rtl/>
-                <w:lang w:bidi="fa-IR"/>
-              </w:rPr>
-              <w:t>71</w:t>
-            </w:r>
-            <w:r>
-              <w:rPr>
-                <w:rFonts w:hint="cs"/>
-                <w:rtl/>
-                <w:lang w:bidi="fa-IR"/>
-              </w:rPr>
-              <w:t>٪</w:t>
+                <w:rtl/>
+                <w:lang w:bidi="fa-IR"/>
+              </w:rPr>
+            </w:pPr>
+            <w:r>
+              <w:rPr>
+                <w:rFonts w:hint="cs"/>
+                <w:rtl/>
+                <w:lang w:bidi="fa-IR"/>
+              </w:rPr>
+              <w:t>71٪</w:t>
             </w:r>
           </w:p>
         </w:tc>
@@ -7715,7 +7687,6 @@
         <w:bidi/>
         <w:jc w:val="both"/>
         <w:rPr>
-          <w:rFonts w:hint="cs"/>
           <w:rtl/>
           <w:lang w:bidi="fa-IR"/>
         </w:rPr>
@@ -7756,8 +7727,6 @@
         </w:rPr>
         <w:t xml:space="preserve"> هستند. تنها تفاوت مهم این است که استفاده از فاصله منهتن توانسته است خطای زیاد اولیه </w:t>
       </w:r>
-      <w:bookmarkStart w:id="0" w:name="_GoBack"/>
-      <w:bookmarkEnd w:id="0"/>
       <w:r>
         <w:rPr>
           <w:lang w:bidi="fa-IR"/>
@@ -8989,7 +8958,7 @@
 </file>
 
 <file path=customXml/itemProps1.xml><?xml version="1.0" encoding="utf-8"?>
-<ds:datastoreItem xmlns:ds="http://schemas.openxmlformats.org/officeDocument/2006/customXml" ds:itemID="{6400BD96-1AAB-4F79-9408-6F33754FEAB6}">
+<ds:datastoreItem xmlns:ds="http://schemas.openxmlformats.org/officeDocument/2006/customXml" ds:itemID="{309A31ED-05DC-4CC4-B669-4C2903E8084B}">
   <ds:schemaRefs>
     <ds:schemaRef ds:uri="http://schemas.openxmlformats.org/officeDocument/2006/bibliography"/>
   </ds:schemaRefs>

</xml_diff>